<commit_message>
Added ADO.Net Project Link
</commit_message>
<xml_diff>
--- a/8thNov/ADO.Net/ADO.Net Demos.docx
+++ b/8thNov/ADO.Net/ADO.Net Demos.docx
@@ -354,20 +354,263 @@
           <w:szCs w:val="19"/>
           <w:highlight w:val="white"/>
         </w:rPr>
+        <w:t xml:space="preserve"> PracticeDB</w:t>
+      </w:r>
+      <w:r>
+        <w:rPr>
+          <w:rFonts w:ascii="Consolas" w:hAnsi="Consolas" w:cs="Consolas"/>
+          <w:color w:val="000000"/>
+          <w:sz w:val="19"/>
+          <w:szCs w:val="19"/>
+          <w:highlight w:val="white"/>
+        </w:rPr>
+        <w:t>1</w:t>
+      </w:r>
+    </w:p>
+    <w:p>
+      <w:pPr>
+        <w:pBdr>
+          <w:top w:val="single" w:sz="4" w:space="1" w:color="auto"/>
+          <w:left w:val="single" w:sz="4" w:space="4" w:color="auto"/>
+          <w:bottom w:val="single" w:sz="4" w:space="1" w:color="auto"/>
+          <w:right w:val="single" w:sz="4" w:space="4" w:color="auto"/>
+        </w:pBdr>
+        <w:shd w:val="clear" w:color="auto" w:fill="DBE5F1" w:themeFill="accent1" w:themeFillTint="33"/>
+        <w:autoSpaceDE w:val="0"/>
+        <w:autoSpaceDN w:val="0"/>
+        <w:adjustRightInd w:val="0"/>
+        <w:spacing w:after="0" w:line="240" w:lineRule="auto"/>
+        <w:ind w:left="720"/>
+        <w:rPr>
+          <w:rFonts w:ascii="Consolas" w:hAnsi="Consolas" w:cs="Consolas"/>
+          <w:color w:val="000000"/>
+          <w:sz w:val="19"/>
+          <w:szCs w:val="19"/>
+          <w:highlight w:val="white"/>
+        </w:rPr>
+      </w:pPr>
+      <w:proofErr w:type="gramStart"/>
+      <w:r>
+        <w:rPr>
+          <w:rFonts w:ascii="Consolas" w:hAnsi="Consolas" w:cs="Consolas"/>
+          <w:color w:val="0000FF"/>
+          <w:sz w:val="19"/>
+          <w:szCs w:val="19"/>
+          <w:highlight w:val="white"/>
+        </w:rPr>
+        <w:t>use</w:t>
+      </w:r>
+      <w:proofErr w:type="gramEnd"/>
+      <w:r>
+        <w:rPr>
+          <w:rFonts w:ascii="Consolas" w:hAnsi="Consolas" w:cs="Consolas"/>
+          <w:color w:val="000000"/>
+          <w:sz w:val="19"/>
+          <w:szCs w:val="19"/>
+          <w:highlight w:val="white"/>
+        </w:rPr>
+        <w:t xml:space="preserve"> PracticeDB</w:t>
+      </w:r>
+      <w:r>
+        <w:rPr>
+          <w:rFonts w:ascii="Consolas" w:hAnsi="Consolas" w:cs="Consolas"/>
+          <w:color w:val="000000"/>
+          <w:sz w:val="19"/>
+          <w:szCs w:val="19"/>
+          <w:highlight w:val="white"/>
+        </w:rPr>
+        <w:t>1</w:t>
+      </w:r>
+    </w:p>
+    <w:p>
+      <w:pPr>
+        <w:pBdr>
+          <w:top w:val="single" w:sz="4" w:space="1" w:color="auto"/>
+          <w:left w:val="single" w:sz="4" w:space="4" w:color="auto"/>
+          <w:bottom w:val="single" w:sz="4" w:space="1" w:color="auto"/>
+          <w:right w:val="single" w:sz="4" w:space="4" w:color="auto"/>
+        </w:pBdr>
+        <w:shd w:val="clear" w:color="auto" w:fill="DBE5F1" w:themeFill="accent1" w:themeFillTint="33"/>
+        <w:autoSpaceDE w:val="0"/>
+        <w:autoSpaceDN w:val="0"/>
+        <w:adjustRightInd w:val="0"/>
+        <w:spacing w:after="0" w:line="240" w:lineRule="auto"/>
+        <w:ind w:left="720"/>
+        <w:rPr>
+          <w:rFonts w:ascii="Consolas" w:hAnsi="Consolas" w:cs="Consolas"/>
+          <w:color w:val="000000"/>
+          <w:sz w:val="19"/>
+          <w:szCs w:val="19"/>
+          <w:highlight w:val="white"/>
+        </w:rPr>
+      </w:pPr>
+    </w:p>
+    <w:p>
+      <w:pPr>
+        <w:pBdr>
+          <w:top w:val="single" w:sz="4" w:space="1" w:color="auto"/>
+          <w:left w:val="single" w:sz="4" w:space="4" w:color="auto"/>
+          <w:bottom w:val="single" w:sz="4" w:space="1" w:color="auto"/>
+          <w:right w:val="single" w:sz="4" w:space="4" w:color="auto"/>
+        </w:pBdr>
+        <w:shd w:val="clear" w:color="auto" w:fill="DBE5F1" w:themeFill="accent1" w:themeFillTint="33"/>
+        <w:autoSpaceDE w:val="0"/>
+        <w:autoSpaceDN w:val="0"/>
+        <w:adjustRightInd w:val="0"/>
+        <w:spacing w:after="0" w:line="240" w:lineRule="auto"/>
+        <w:ind w:left="720"/>
+        <w:rPr>
+          <w:rFonts w:ascii="Consolas" w:hAnsi="Consolas" w:cs="Consolas"/>
+          <w:color w:val="000000"/>
+          <w:sz w:val="19"/>
+          <w:szCs w:val="19"/>
+          <w:highlight w:val="white"/>
+        </w:rPr>
+      </w:pPr>
+      <w:proofErr w:type="gramStart"/>
+      <w:r>
+        <w:rPr>
+          <w:rFonts w:ascii="Consolas" w:hAnsi="Consolas" w:cs="Consolas"/>
+          <w:color w:val="0000FF"/>
+          <w:sz w:val="19"/>
+          <w:szCs w:val="19"/>
+          <w:highlight w:val="white"/>
+        </w:rPr>
+        <w:t>create</w:t>
+      </w:r>
+      <w:proofErr w:type="gramEnd"/>
+      <w:r>
+        <w:rPr>
+          <w:rFonts w:ascii="Consolas" w:hAnsi="Consolas" w:cs="Consolas"/>
+          <w:color w:val="000000"/>
+          <w:sz w:val="19"/>
+          <w:szCs w:val="19"/>
+          <w:highlight w:val="white"/>
+        </w:rPr>
         <w:t xml:space="preserve"> </w:t>
       </w:r>
+      <w:r>
+        <w:rPr>
+          <w:rFonts w:ascii="Consolas" w:hAnsi="Consolas" w:cs="Consolas"/>
+          <w:color w:val="0000FF"/>
+          <w:sz w:val="19"/>
+          <w:szCs w:val="19"/>
+          <w:highlight w:val="white"/>
+        </w:rPr>
+        <w:t>table</w:t>
+      </w:r>
+      <w:r>
+        <w:rPr>
+          <w:rFonts w:ascii="Consolas" w:hAnsi="Consolas" w:cs="Consolas"/>
+          <w:color w:val="000000"/>
+          <w:sz w:val="19"/>
+          <w:szCs w:val="19"/>
+          <w:highlight w:val="white"/>
+        </w:rPr>
+        <w:t xml:space="preserve"> Employee</w:t>
+      </w:r>
+      <w:r>
+        <w:rPr>
+          <w:rFonts w:ascii="Consolas" w:hAnsi="Consolas" w:cs="Consolas"/>
+          <w:color w:val="0000FF"/>
+          <w:sz w:val="19"/>
+          <w:szCs w:val="19"/>
+          <w:highlight w:val="white"/>
+        </w:rPr>
+        <w:t xml:space="preserve"> </w:t>
+      </w:r>
+      <w:r>
+        <w:rPr>
+          <w:rFonts w:ascii="Consolas" w:hAnsi="Consolas" w:cs="Consolas"/>
+          <w:color w:val="808080"/>
+          <w:sz w:val="19"/>
+          <w:szCs w:val="19"/>
+          <w:highlight w:val="white"/>
+        </w:rPr>
+        <w:t>(</w:t>
+      </w:r>
+      <w:r>
+        <w:rPr>
+          <w:rFonts w:ascii="Consolas" w:hAnsi="Consolas" w:cs="Consolas"/>
+          <w:color w:val="000000"/>
+          <w:sz w:val="19"/>
+          <w:szCs w:val="19"/>
+          <w:highlight w:val="white"/>
+        </w:rPr>
+        <w:t xml:space="preserve">id </w:t>
+      </w:r>
       <w:proofErr w:type="spellStart"/>
       <w:r>
         <w:rPr>
           <w:rFonts w:ascii="Consolas" w:hAnsi="Consolas" w:cs="Consolas"/>
-          <w:color w:val="000000"/>
-          <w:sz w:val="19"/>
-          <w:szCs w:val="19"/>
-          <w:highlight w:val="white"/>
-        </w:rPr>
-        <w:t>PracticeDB</w:t>
+          <w:color w:val="0000FF"/>
+          <w:sz w:val="19"/>
+          <w:szCs w:val="19"/>
+          <w:highlight w:val="white"/>
+        </w:rPr>
+        <w:t>int</w:t>
       </w:r>
       <w:proofErr w:type="spellEnd"/>
+      <w:r>
+        <w:rPr>
+          <w:rFonts w:ascii="Consolas" w:hAnsi="Consolas" w:cs="Consolas"/>
+          <w:color w:val="000000"/>
+          <w:sz w:val="19"/>
+          <w:szCs w:val="19"/>
+          <w:highlight w:val="white"/>
+        </w:rPr>
+        <w:t xml:space="preserve"> </w:t>
+      </w:r>
+      <w:r>
+        <w:rPr>
+          <w:rFonts w:ascii="Consolas" w:hAnsi="Consolas" w:cs="Consolas"/>
+          <w:color w:val="0000FF"/>
+          <w:sz w:val="19"/>
+          <w:szCs w:val="19"/>
+          <w:highlight w:val="white"/>
+        </w:rPr>
+        <w:t>primary</w:t>
+      </w:r>
+      <w:r>
+        <w:rPr>
+          <w:rFonts w:ascii="Consolas" w:hAnsi="Consolas" w:cs="Consolas"/>
+          <w:color w:val="000000"/>
+          <w:sz w:val="19"/>
+          <w:szCs w:val="19"/>
+          <w:highlight w:val="white"/>
+        </w:rPr>
+        <w:t xml:space="preserve"> </w:t>
+      </w:r>
+      <w:r>
+        <w:rPr>
+          <w:rFonts w:ascii="Consolas" w:hAnsi="Consolas" w:cs="Consolas"/>
+          <w:color w:val="0000FF"/>
+          <w:sz w:val="19"/>
+          <w:szCs w:val="19"/>
+          <w:highlight w:val="white"/>
+        </w:rPr>
+        <w:t>key</w:t>
+      </w:r>
+      <w:r>
+        <w:rPr>
+          <w:rFonts w:ascii="Consolas" w:hAnsi="Consolas" w:cs="Consolas"/>
+          <w:color w:val="808080"/>
+          <w:sz w:val="19"/>
+          <w:szCs w:val="19"/>
+          <w:highlight w:val="white"/>
+        </w:rPr>
+        <w:t>,</w:t>
+      </w:r>
+      <w:r>
+        <w:rPr>
+          <w:rFonts w:ascii="Consolas" w:hAnsi="Consolas" w:cs="Consolas"/>
+          <w:color w:val="000000"/>
+          <w:sz w:val="19"/>
+          <w:szCs w:val="19"/>
+          <w:highlight w:val="white"/>
+        </w:rPr>
+        <w:t xml:space="preserve"> </w:t>
+      </w:r>
     </w:p>
     <w:p>
       <w:pPr>
@@ -400,7 +643,7 @@
           <w:szCs w:val="19"/>
           <w:highlight w:val="white"/>
         </w:rPr>
-        <w:t>use</w:t>
+        <w:t>name</w:t>
       </w:r>
       <w:proofErr w:type="gramEnd"/>
       <w:r>
@@ -417,14 +660,84 @@
       <w:r>
         <w:rPr>
           <w:rFonts w:ascii="Consolas" w:hAnsi="Consolas" w:cs="Consolas"/>
-          <w:color w:val="000000"/>
-          <w:sz w:val="19"/>
-          <w:szCs w:val="19"/>
-          <w:highlight w:val="white"/>
-        </w:rPr>
-        <w:t>PracticeDB</w:t>
+          <w:color w:val="0000FF"/>
+          <w:sz w:val="19"/>
+          <w:szCs w:val="19"/>
+          <w:highlight w:val="white"/>
+        </w:rPr>
+        <w:t>varchar</w:t>
       </w:r>
       <w:proofErr w:type="spellEnd"/>
+      <w:r>
+        <w:rPr>
+          <w:rFonts w:ascii="Consolas" w:hAnsi="Consolas" w:cs="Consolas"/>
+          <w:color w:val="808080"/>
+          <w:sz w:val="19"/>
+          <w:szCs w:val="19"/>
+          <w:highlight w:val="white"/>
+        </w:rPr>
+        <w:t>(</w:t>
+      </w:r>
+      <w:r>
+        <w:rPr>
+          <w:rFonts w:ascii="Consolas" w:hAnsi="Consolas" w:cs="Consolas"/>
+          <w:color w:val="000000"/>
+          <w:sz w:val="19"/>
+          <w:szCs w:val="19"/>
+          <w:highlight w:val="white"/>
+        </w:rPr>
+        <w:t>20</w:t>
+      </w:r>
+      <w:r>
+        <w:rPr>
+          <w:rFonts w:ascii="Consolas" w:hAnsi="Consolas" w:cs="Consolas"/>
+          <w:color w:val="808080"/>
+          <w:sz w:val="19"/>
+          <w:szCs w:val="19"/>
+          <w:highlight w:val="white"/>
+        </w:rPr>
+        <w:t>)</w:t>
+      </w:r>
+      <w:r>
+        <w:rPr>
+          <w:rFonts w:ascii="Consolas" w:hAnsi="Consolas" w:cs="Consolas"/>
+          <w:color w:val="000000"/>
+          <w:sz w:val="19"/>
+          <w:szCs w:val="19"/>
+          <w:highlight w:val="white"/>
+        </w:rPr>
+        <w:t xml:space="preserve"> </w:t>
+      </w:r>
+      <w:r>
+        <w:rPr>
+          <w:rFonts w:ascii="Consolas" w:hAnsi="Consolas" w:cs="Consolas"/>
+          <w:color w:val="808080"/>
+          <w:sz w:val="19"/>
+          <w:szCs w:val="19"/>
+          <w:highlight w:val="white"/>
+        </w:rPr>
+        <w:t>not</w:t>
+      </w:r>
+      <w:r>
+        <w:rPr>
+          <w:rFonts w:ascii="Consolas" w:hAnsi="Consolas" w:cs="Consolas"/>
+          <w:color w:val="000000"/>
+          <w:sz w:val="19"/>
+          <w:szCs w:val="19"/>
+          <w:highlight w:val="white"/>
+        </w:rPr>
+        <w:t xml:space="preserve"> </w:t>
+      </w:r>
+      <w:r>
+        <w:rPr>
+          <w:rFonts w:ascii="Consolas" w:hAnsi="Consolas" w:cs="Consolas"/>
+          <w:color w:val="808080"/>
+          <w:sz w:val="19"/>
+          <w:szCs w:val="19"/>
+          <w:highlight w:val="white"/>
+        </w:rPr>
+        <w:t>null,</w:t>
+      </w:r>
     </w:p>
     <w:p>
       <w:pPr>
@@ -448,6 +761,70 @@
           <w:highlight w:val="white"/>
         </w:rPr>
       </w:pPr>
+      <w:proofErr w:type="gramStart"/>
+      <w:r>
+        <w:rPr>
+          <w:rFonts w:ascii="Consolas" w:hAnsi="Consolas" w:cs="Consolas"/>
+          <w:color w:val="0000FF"/>
+          <w:sz w:val="19"/>
+          <w:szCs w:val="19"/>
+          <w:highlight w:val="white"/>
+        </w:rPr>
+        <w:t>address</w:t>
+      </w:r>
+      <w:proofErr w:type="gramEnd"/>
+      <w:r>
+        <w:rPr>
+          <w:rFonts w:ascii="Consolas" w:hAnsi="Consolas" w:cs="Consolas"/>
+          <w:color w:val="000000"/>
+          <w:sz w:val="19"/>
+          <w:szCs w:val="19"/>
+          <w:highlight w:val="white"/>
+        </w:rPr>
+        <w:t xml:space="preserve"> </w:t>
+      </w:r>
+      <w:proofErr w:type="spellStart"/>
+      <w:r>
+        <w:rPr>
+          <w:rFonts w:ascii="Consolas" w:hAnsi="Consolas" w:cs="Consolas"/>
+          <w:color w:val="0000FF"/>
+          <w:sz w:val="19"/>
+          <w:szCs w:val="19"/>
+          <w:highlight w:val="white"/>
+        </w:rPr>
+        <w:t>varchar</w:t>
+      </w:r>
+      <w:proofErr w:type="spellEnd"/>
+      <w:r>
+        <w:rPr>
+          <w:rFonts w:ascii="Consolas" w:hAnsi="Consolas" w:cs="Consolas"/>
+          <w:color w:val="808080"/>
+          <w:sz w:val="19"/>
+          <w:szCs w:val="19"/>
+          <w:highlight w:val="white"/>
+        </w:rPr>
+        <w:t>(</w:t>
+      </w:r>
+      <w:r>
+        <w:rPr>
+          <w:rFonts w:ascii="Consolas" w:hAnsi="Consolas" w:cs="Consolas"/>
+          <w:color w:val="FF00FF"/>
+          <w:sz w:val="19"/>
+          <w:szCs w:val="19"/>
+          <w:highlight w:val="white"/>
+        </w:rPr>
+        <w:t>max</w:t>
+      </w:r>
+      <w:r>
+        <w:rPr>
+          <w:rFonts w:ascii="Consolas" w:hAnsi="Consolas" w:cs="Consolas"/>
+          <w:color w:val="808080"/>
+          <w:sz w:val="19"/>
+          <w:szCs w:val="19"/>
+          <w:highlight w:val="white"/>
+        </w:rPr>
+        <w:t>),</w:t>
+      </w:r>
     </w:p>
     <w:p>
       <w:pPr>
@@ -475,12 +852,102 @@
       <w:r>
         <w:rPr>
           <w:rFonts w:ascii="Consolas" w:hAnsi="Consolas" w:cs="Consolas"/>
+          <w:color w:val="000000"/>
+          <w:sz w:val="19"/>
+          <w:szCs w:val="19"/>
+          <w:highlight w:val="white"/>
+        </w:rPr>
+        <w:t>salary</w:t>
+      </w:r>
+      <w:proofErr w:type="gramEnd"/>
+      <w:r>
+        <w:rPr>
+          <w:rFonts w:ascii="Consolas" w:hAnsi="Consolas" w:cs="Consolas"/>
+          <w:color w:val="000000"/>
+          <w:sz w:val="19"/>
+          <w:szCs w:val="19"/>
+          <w:highlight w:val="white"/>
+        </w:rPr>
+        <w:t xml:space="preserve"> </w:t>
+      </w:r>
+      <w:proofErr w:type="spellStart"/>
+      <w:r>
+        <w:rPr>
+          <w:rFonts w:ascii="Consolas" w:hAnsi="Consolas" w:cs="Consolas"/>
           <w:color w:val="0000FF"/>
           <w:sz w:val="19"/>
           <w:szCs w:val="19"/>
           <w:highlight w:val="white"/>
         </w:rPr>
-        <w:t>create</w:t>
+        <w:t>int</w:t>
+      </w:r>
+      <w:proofErr w:type="spellEnd"/>
+      <w:r>
+        <w:rPr>
+          <w:rFonts w:ascii="Consolas" w:hAnsi="Consolas" w:cs="Consolas"/>
+          <w:color w:val="808080"/>
+          <w:sz w:val="19"/>
+          <w:szCs w:val="19"/>
+          <w:highlight w:val="white"/>
+        </w:rPr>
+        <w:t>)</w:t>
+      </w:r>
+    </w:p>
+    <w:p>
+      <w:pPr>
+        <w:pBdr>
+          <w:top w:val="single" w:sz="4" w:space="1" w:color="auto"/>
+          <w:left w:val="single" w:sz="4" w:space="4" w:color="auto"/>
+          <w:bottom w:val="single" w:sz="4" w:space="1" w:color="auto"/>
+          <w:right w:val="single" w:sz="4" w:space="4" w:color="auto"/>
+        </w:pBdr>
+        <w:shd w:val="clear" w:color="auto" w:fill="DBE5F1" w:themeFill="accent1" w:themeFillTint="33"/>
+        <w:autoSpaceDE w:val="0"/>
+        <w:autoSpaceDN w:val="0"/>
+        <w:adjustRightInd w:val="0"/>
+        <w:spacing w:after="0" w:line="240" w:lineRule="auto"/>
+        <w:ind w:left="720"/>
+        <w:rPr>
+          <w:rFonts w:ascii="Consolas" w:hAnsi="Consolas" w:cs="Consolas"/>
+          <w:color w:val="000000"/>
+          <w:sz w:val="19"/>
+          <w:szCs w:val="19"/>
+          <w:highlight w:val="white"/>
+        </w:rPr>
+      </w:pPr>
+    </w:p>
+    <w:p>
+      <w:pPr>
+        <w:pBdr>
+          <w:top w:val="single" w:sz="4" w:space="1" w:color="auto"/>
+          <w:left w:val="single" w:sz="4" w:space="4" w:color="auto"/>
+          <w:bottom w:val="single" w:sz="4" w:space="1" w:color="auto"/>
+          <w:right w:val="single" w:sz="4" w:space="4" w:color="auto"/>
+        </w:pBdr>
+        <w:shd w:val="clear" w:color="auto" w:fill="DBE5F1" w:themeFill="accent1" w:themeFillTint="33"/>
+        <w:autoSpaceDE w:val="0"/>
+        <w:autoSpaceDN w:val="0"/>
+        <w:adjustRightInd w:val="0"/>
+        <w:spacing w:after="0" w:line="240" w:lineRule="auto"/>
+        <w:ind w:left="720"/>
+        <w:rPr>
+          <w:rFonts w:ascii="Consolas" w:hAnsi="Consolas" w:cs="Consolas"/>
+          <w:color w:val="000000"/>
+          <w:sz w:val="19"/>
+          <w:szCs w:val="19"/>
+          <w:highlight w:val="white"/>
+        </w:rPr>
+      </w:pPr>
+      <w:proofErr w:type="gramStart"/>
+      <w:r>
+        <w:rPr>
+          <w:rFonts w:ascii="Consolas" w:hAnsi="Consolas" w:cs="Consolas"/>
+          <w:color w:val="0000FF"/>
+          <w:sz w:val="19"/>
+          <w:szCs w:val="19"/>
+          <w:highlight w:val="white"/>
+        </w:rPr>
+        <w:t>insert</w:t>
       </w:r>
       <w:proofErr w:type="gramEnd"/>
       <w:r>
@@ -501,7 +968,877 @@
           <w:szCs w:val="19"/>
           <w:highlight w:val="white"/>
         </w:rPr>
-        <w:t>table</w:t>
+        <w:t>into</w:t>
+      </w:r>
+      <w:r>
+        <w:rPr>
+          <w:rFonts w:ascii="Consolas" w:hAnsi="Consolas" w:cs="Consolas"/>
+          <w:color w:val="000000"/>
+          <w:sz w:val="19"/>
+          <w:szCs w:val="19"/>
+          <w:highlight w:val="white"/>
+        </w:rPr>
+        <w:t xml:space="preserve"> Employee </w:t>
+      </w:r>
+      <w:r>
+        <w:rPr>
+          <w:rFonts w:ascii="Consolas" w:hAnsi="Consolas" w:cs="Consolas"/>
+          <w:color w:val="0000FF"/>
+          <w:sz w:val="19"/>
+          <w:szCs w:val="19"/>
+          <w:highlight w:val="white"/>
+        </w:rPr>
+        <w:t>values</w:t>
+      </w:r>
+    </w:p>
+    <w:p>
+      <w:pPr>
+        <w:pBdr>
+          <w:top w:val="single" w:sz="4" w:space="1" w:color="auto"/>
+          <w:left w:val="single" w:sz="4" w:space="4" w:color="auto"/>
+          <w:bottom w:val="single" w:sz="4" w:space="1" w:color="auto"/>
+          <w:right w:val="single" w:sz="4" w:space="4" w:color="auto"/>
+        </w:pBdr>
+        <w:shd w:val="clear" w:color="auto" w:fill="DBE5F1" w:themeFill="accent1" w:themeFillTint="33"/>
+        <w:autoSpaceDE w:val="0"/>
+        <w:autoSpaceDN w:val="0"/>
+        <w:adjustRightInd w:val="0"/>
+        <w:spacing w:after="0" w:line="240" w:lineRule="auto"/>
+        <w:ind w:left="720"/>
+        <w:rPr>
+          <w:rFonts w:ascii="Consolas" w:hAnsi="Consolas" w:cs="Consolas"/>
+          <w:color w:val="000000"/>
+          <w:sz w:val="19"/>
+          <w:szCs w:val="19"/>
+          <w:highlight w:val="white"/>
+        </w:rPr>
+      </w:pPr>
+      <w:r>
+        <w:rPr>
+          <w:rFonts w:ascii="Consolas" w:hAnsi="Consolas" w:cs="Consolas"/>
+          <w:color w:val="808080"/>
+          <w:sz w:val="19"/>
+          <w:szCs w:val="19"/>
+          <w:highlight w:val="white"/>
+        </w:rPr>
+        <w:t>(</w:t>
+      </w:r>
+      <w:r>
+        <w:rPr>
+          <w:rFonts w:ascii="Consolas" w:hAnsi="Consolas" w:cs="Consolas"/>
+          <w:color w:val="000000"/>
+          <w:sz w:val="19"/>
+          <w:szCs w:val="19"/>
+          <w:highlight w:val="white"/>
+        </w:rPr>
+        <w:t>1</w:t>
+      </w:r>
+      <w:r>
+        <w:rPr>
+          <w:rFonts w:ascii="Consolas" w:hAnsi="Consolas" w:cs="Consolas"/>
+          <w:color w:val="808080"/>
+          <w:sz w:val="19"/>
+          <w:szCs w:val="19"/>
+          <w:highlight w:val="white"/>
+        </w:rPr>
+        <w:t>,</w:t>
+      </w:r>
+      <w:r>
+        <w:rPr>
+          <w:rFonts w:ascii="Consolas" w:hAnsi="Consolas" w:cs="Consolas"/>
+          <w:color w:val="FF0000"/>
+          <w:sz w:val="19"/>
+          <w:szCs w:val="19"/>
+          <w:highlight w:val="white"/>
+        </w:rPr>
+        <w:t>'Ajay'</w:t>
+      </w:r>
+      <w:r>
+        <w:rPr>
+          <w:rFonts w:ascii="Consolas" w:hAnsi="Consolas" w:cs="Consolas"/>
+          <w:color w:val="808080"/>
+          <w:sz w:val="19"/>
+          <w:szCs w:val="19"/>
+          <w:highlight w:val="white"/>
+        </w:rPr>
+        <w:t>,</w:t>
+      </w:r>
+      <w:r>
+        <w:rPr>
+          <w:rFonts w:ascii="Consolas" w:hAnsi="Consolas" w:cs="Consolas"/>
+          <w:color w:val="FF0000"/>
+          <w:sz w:val="19"/>
+          <w:szCs w:val="19"/>
+          <w:highlight w:val="white"/>
+        </w:rPr>
+        <w:t>'Delhi'</w:t>
+      </w:r>
+      <w:proofErr w:type="gramStart"/>
+      <w:r>
+        <w:rPr>
+          <w:rFonts w:ascii="Consolas" w:hAnsi="Consolas" w:cs="Consolas"/>
+          <w:color w:val="808080"/>
+          <w:sz w:val="19"/>
+          <w:szCs w:val="19"/>
+          <w:highlight w:val="white"/>
+        </w:rPr>
+        <w:t>,</w:t>
+      </w:r>
+      <w:r>
+        <w:rPr>
+          <w:rFonts w:ascii="Consolas" w:hAnsi="Consolas" w:cs="Consolas"/>
+          <w:color w:val="000000"/>
+          <w:sz w:val="19"/>
+          <w:szCs w:val="19"/>
+          <w:highlight w:val="white"/>
+        </w:rPr>
+        <w:t>89000</w:t>
+      </w:r>
+      <w:proofErr w:type="gramEnd"/>
+      <w:r>
+        <w:rPr>
+          <w:rFonts w:ascii="Consolas" w:hAnsi="Consolas" w:cs="Consolas"/>
+          <w:color w:val="808080"/>
+          <w:sz w:val="19"/>
+          <w:szCs w:val="19"/>
+          <w:highlight w:val="white"/>
+        </w:rPr>
+        <w:t>),</w:t>
+      </w:r>
+    </w:p>
+    <w:p>
+      <w:pPr>
+        <w:pBdr>
+          <w:top w:val="single" w:sz="4" w:space="1" w:color="auto"/>
+          <w:left w:val="single" w:sz="4" w:space="4" w:color="auto"/>
+          <w:bottom w:val="single" w:sz="4" w:space="1" w:color="auto"/>
+          <w:right w:val="single" w:sz="4" w:space="4" w:color="auto"/>
+        </w:pBdr>
+        <w:shd w:val="clear" w:color="auto" w:fill="DBE5F1" w:themeFill="accent1" w:themeFillTint="33"/>
+        <w:autoSpaceDE w:val="0"/>
+        <w:autoSpaceDN w:val="0"/>
+        <w:adjustRightInd w:val="0"/>
+        <w:spacing w:after="0" w:line="240" w:lineRule="auto"/>
+        <w:ind w:left="720"/>
+        <w:rPr>
+          <w:rFonts w:ascii="Consolas" w:hAnsi="Consolas" w:cs="Consolas"/>
+          <w:color w:val="000000"/>
+          <w:sz w:val="19"/>
+          <w:szCs w:val="19"/>
+          <w:highlight w:val="white"/>
+        </w:rPr>
+      </w:pPr>
+    </w:p>
+    <w:p>
+      <w:pPr>
+        <w:pBdr>
+          <w:top w:val="single" w:sz="4" w:space="1" w:color="auto"/>
+          <w:left w:val="single" w:sz="4" w:space="4" w:color="auto"/>
+          <w:bottom w:val="single" w:sz="4" w:space="1" w:color="auto"/>
+          <w:right w:val="single" w:sz="4" w:space="4" w:color="auto"/>
+        </w:pBdr>
+        <w:shd w:val="clear" w:color="auto" w:fill="DBE5F1" w:themeFill="accent1" w:themeFillTint="33"/>
+        <w:autoSpaceDE w:val="0"/>
+        <w:autoSpaceDN w:val="0"/>
+        <w:adjustRightInd w:val="0"/>
+        <w:spacing w:after="0" w:line="240" w:lineRule="auto"/>
+        <w:ind w:left="720"/>
+        <w:rPr>
+          <w:rFonts w:ascii="Consolas" w:hAnsi="Consolas" w:cs="Consolas"/>
+          <w:color w:val="000000"/>
+          <w:sz w:val="19"/>
+          <w:szCs w:val="19"/>
+          <w:highlight w:val="white"/>
+        </w:rPr>
+      </w:pPr>
+      <w:r>
+        <w:rPr>
+          <w:rFonts w:ascii="Consolas" w:hAnsi="Consolas" w:cs="Consolas"/>
+          <w:color w:val="808080"/>
+          <w:sz w:val="19"/>
+          <w:szCs w:val="19"/>
+          <w:highlight w:val="white"/>
+        </w:rPr>
+        <w:t>(</w:t>
+      </w:r>
+      <w:r>
+        <w:rPr>
+          <w:rFonts w:ascii="Consolas" w:hAnsi="Consolas" w:cs="Consolas"/>
+          <w:color w:val="000000"/>
+          <w:sz w:val="19"/>
+          <w:szCs w:val="19"/>
+          <w:highlight w:val="white"/>
+        </w:rPr>
+        <w:t>2</w:t>
+      </w:r>
+      <w:r>
+        <w:rPr>
+          <w:rFonts w:ascii="Consolas" w:hAnsi="Consolas" w:cs="Consolas"/>
+          <w:color w:val="808080"/>
+          <w:sz w:val="19"/>
+          <w:szCs w:val="19"/>
+          <w:highlight w:val="white"/>
+        </w:rPr>
+        <w:t>,</w:t>
+      </w:r>
+      <w:r>
+        <w:rPr>
+          <w:rFonts w:ascii="Consolas" w:hAnsi="Consolas" w:cs="Consolas"/>
+          <w:color w:val="FF0000"/>
+          <w:sz w:val="19"/>
+          <w:szCs w:val="19"/>
+          <w:highlight w:val="white"/>
+        </w:rPr>
+        <w:t>'Deepak'</w:t>
+      </w:r>
+      <w:r>
+        <w:rPr>
+          <w:rFonts w:ascii="Consolas" w:hAnsi="Consolas" w:cs="Consolas"/>
+          <w:color w:val="808080"/>
+          <w:sz w:val="19"/>
+          <w:szCs w:val="19"/>
+          <w:highlight w:val="white"/>
+        </w:rPr>
+        <w:t>,</w:t>
+      </w:r>
+      <w:r>
+        <w:rPr>
+          <w:rFonts w:ascii="Consolas" w:hAnsi="Consolas" w:cs="Consolas"/>
+          <w:color w:val="FF0000"/>
+          <w:sz w:val="19"/>
+          <w:szCs w:val="19"/>
+          <w:highlight w:val="white"/>
+        </w:rPr>
+        <w:t>'N Delhi'</w:t>
+      </w:r>
+      <w:proofErr w:type="gramStart"/>
+      <w:r>
+        <w:rPr>
+          <w:rFonts w:ascii="Consolas" w:hAnsi="Consolas" w:cs="Consolas"/>
+          <w:color w:val="808080"/>
+          <w:sz w:val="19"/>
+          <w:szCs w:val="19"/>
+          <w:highlight w:val="white"/>
+        </w:rPr>
+        <w:t>,</w:t>
+      </w:r>
+      <w:r>
+        <w:rPr>
+          <w:rFonts w:ascii="Consolas" w:hAnsi="Consolas" w:cs="Consolas"/>
+          <w:color w:val="000000"/>
+          <w:sz w:val="19"/>
+          <w:szCs w:val="19"/>
+          <w:highlight w:val="white"/>
+        </w:rPr>
+        <w:t>78000</w:t>
+      </w:r>
+      <w:proofErr w:type="gramEnd"/>
+      <w:r>
+        <w:rPr>
+          <w:rFonts w:ascii="Consolas" w:hAnsi="Consolas" w:cs="Consolas"/>
+          <w:color w:val="808080"/>
+          <w:sz w:val="19"/>
+          <w:szCs w:val="19"/>
+          <w:highlight w:val="white"/>
+        </w:rPr>
+        <w:t>),</w:t>
+      </w:r>
+    </w:p>
+    <w:p>
+      <w:pPr>
+        <w:pBdr>
+          <w:top w:val="single" w:sz="4" w:space="1" w:color="auto"/>
+          <w:left w:val="single" w:sz="4" w:space="4" w:color="auto"/>
+          <w:bottom w:val="single" w:sz="4" w:space="1" w:color="auto"/>
+          <w:right w:val="single" w:sz="4" w:space="4" w:color="auto"/>
+        </w:pBdr>
+        <w:shd w:val="clear" w:color="auto" w:fill="DBE5F1" w:themeFill="accent1" w:themeFillTint="33"/>
+        <w:autoSpaceDE w:val="0"/>
+        <w:autoSpaceDN w:val="0"/>
+        <w:adjustRightInd w:val="0"/>
+        <w:spacing w:after="0" w:line="240" w:lineRule="auto"/>
+        <w:ind w:left="720"/>
+        <w:rPr>
+          <w:rFonts w:ascii="Consolas" w:hAnsi="Consolas" w:cs="Consolas"/>
+          <w:color w:val="000000"/>
+          <w:sz w:val="19"/>
+          <w:szCs w:val="19"/>
+          <w:highlight w:val="white"/>
+        </w:rPr>
+      </w:pPr>
+    </w:p>
+    <w:p>
+      <w:pPr>
+        <w:pBdr>
+          <w:top w:val="single" w:sz="4" w:space="1" w:color="auto"/>
+          <w:left w:val="single" w:sz="4" w:space="4" w:color="auto"/>
+          <w:bottom w:val="single" w:sz="4" w:space="1" w:color="auto"/>
+          <w:right w:val="single" w:sz="4" w:space="4" w:color="auto"/>
+        </w:pBdr>
+        <w:shd w:val="clear" w:color="auto" w:fill="DBE5F1" w:themeFill="accent1" w:themeFillTint="33"/>
+        <w:autoSpaceDE w:val="0"/>
+        <w:autoSpaceDN w:val="0"/>
+        <w:adjustRightInd w:val="0"/>
+        <w:spacing w:after="0" w:line="240" w:lineRule="auto"/>
+        <w:ind w:left="720"/>
+        <w:rPr>
+          <w:rFonts w:ascii="Consolas" w:hAnsi="Consolas" w:cs="Consolas"/>
+          <w:color w:val="000000"/>
+          <w:sz w:val="19"/>
+          <w:szCs w:val="19"/>
+          <w:highlight w:val="white"/>
+        </w:rPr>
+      </w:pPr>
+    </w:p>
+    <w:p>
+      <w:pPr>
+        <w:pBdr>
+          <w:top w:val="single" w:sz="4" w:space="1" w:color="auto"/>
+          <w:left w:val="single" w:sz="4" w:space="4" w:color="auto"/>
+          <w:bottom w:val="single" w:sz="4" w:space="1" w:color="auto"/>
+          <w:right w:val="single" w:sz="4" w:space="4" w:color="auto"/>
+        </w:pBdr>
+        <w:shd w:val="clear" w:color="auto" w:fill="DBE5F1" w:themeFill="accent1" w:themeFillTint="33"/>
+        <w:autoSpaceDE w:val="0"/>
+        <w:autoSpaceDN w:val="0"/>
+        <w:adjustRightInd w:val="0"/>
+        <w:spacing w:after="0" w:line="240" w:lineRule="auto"/>
+        <w:ind w:left="720"/>
+        <w:rPr>
+          <w:rFonts w:ascii="Consolas" w:hAnsi="Consolas" w:cs="Consolas"/>
+          <w:color w:val="000000"/>
+          <w:sz w:val="19"/>
+          <w:szCs w:val="19"/>
+          <w:highlight w:val="white"/>
+        </w:rPr>
+      </w:pPr>
+      <w:r>
+        <w:rPr>
+          <w:rFonts w:ascii="Consolas" w:hAnsi="Consolas" w:cs="Consolas"/>
+          <w:color w:val="808080"/>
+          <w:sz w:val="19"/>
+          <w:szCs w:val="19"/>
+          <w:highlight w:val="white"/>
+        </w:rPr>
+        <w:t>(</w:t>
+      </w:r>
+      <w:r>
+        <w:rPr>
+          <w:rFonts w:ascii="Consolas" w:hAnsi="Consolas" w:cs="Consolas"/>
+          <w:color w:val="000000"/>
+          <w:sz w:val="19"/>
+          <w:szCs w:val="19"/>
+          <w:highlight w:val="white"/>
+        </w:rPr>
+        <w:t>3</w:t>
+      </w:r>
+      <w:r>
+        <w:rPr>
+          <w:rFonts w:ascii="Consolas" w:hAnsi="Consolas" w:cs="Consolas"/>
+          <w:color w:val="808080"/>
+          <w:sz w:val="19"/>
+          <w:szCs w:val="19"/>
+          <w:highlight w:val="white"/>
+        </w:rPr>
+        <w:t>,</w:t>
+      </w:r>
+      <w:r>
+        <w:rPr>
+          <w:rFonts w:ascii="Consolas" w:hAnsi="Consolas" w:cs="Consolas"/>
+          <w:color w:val="FF0000"/>
+          <w:sz w:val="19"/>
+          <w:szCs w:val="19"/>
+          <w:highlight w:val="white"/>
+        </w:rPr>
+        <w:t>'Naman'</w:t>
+      </w:r>
+      <w:r>
+        <w:rPr>
+          <w:rFonts w:ascii="Consolas" w:hAnsi="Consolas" w:cs="Consolas"/>
+          <w:color w:val="808080"/>
+          <w:sz w:val="19"/>
+          <w:szCs w:val="19"/>
+          <w:highlight w:val="white"/>
+        </w:rPr>
+        <w:t>,</w:t>
+      </w:r>
+      <w:r>
+        <w:rPr>
+          <w:rFonts w:ascii="Consolas" w:hAnsi="Consolas" w:cs="Consolas"/>
+          <w:color w:val="FF0000"/>
+          <w:sz w:val="19"/>
+          <w:szCs w:val="19"/>
+          <w:highlight w:val="white"/>
+        </w:rPr>
+        <w:t>'Calcutta'</w:t>
+      </w:r>
+      <w:proofErr w:type="gramStart"/>
+      <w:r>
+        <w:rPr>
+          <w:rFonts w:ascii="Consolas" w:hAnsi="Consolas" w:cs="Consolas"/>
+          <w:color w:val="808080"/>
+          <w:sz w:val="19"/>
+          <w:szCs w:val="19"/>
+          <w:highlight w:val="white"/>
+        </w:rPr>
+        <w:t>,</w:t>
+      </w:r>
+      <w:r>
+        <w:rPr>
+          <w:rFonts w:ascii="Consolas" w:hAnsi="Consolas" w:cs="Consolas"/>
+          <w:color w:val="000000"/>
+          <w:sz w:val="19"/>
+          <w:szCs w:val="19"/>
+          <w:highlight w:val="white"/>
+        </w:rPr>
+        <w:t>36000</w:t>
+      </w:r>
+      <w:proofErr w:type="gramEnd"/>
+      <w:r>
+        <w:rPr>
+          <w:rFonts w:ascii="Consolas" w:hAnsi="Consolas" w:cs="Consolas"/>
+          <w:color w:val="808080"/>
+          <w:sz w:val="19"/>
+          <w:szCs w:val="19"/>
+          <w:highlight w:val="white"/>
+        </w:rPr>
+        <w:t>),</w:t>
+      </w:r>
+    </w:p>
+    <w:p>
+      <w:pPr>
+        <w:pBdr>
+          <w:top w:val="single" w:sz="4" w:space="1" w:color="auto"/>
+          <w:left w:val="single" w:sz="4" w:space="4" w:color="auto"/>
+          <w:bottom w:val="single" w:sz="4" w:space="1" w:color="auto"/>
+          <w:right w:val="single" w:sz="4" w:space="4" w:color="auto"/>
+        </w:pBdr>
+        <w:shd w:val="clear" w:color="auto" w:fill="DBE5F1" w:themeFill="accent1" w:themeFillTint="33"/>
+        <w:autoSpaceDE w:val="0"/>
+        <w:autoSpaceDN w:val="0"/>
+        <w:adjustRightInd w:val="0"/>
+        <w:spacing w:after="0" w:line="240" w:lineRule="auto"/>
+        <w:ind w:left="720"/>
+        <w:rPr>
+          <w:rFonts w:ascii="Consolas" w:hAnsi="Consolas" w:cs="Consolas"/>
+          <w:color w:val="000000"/>
+          <w:sz w:val="19"/>
+          <w:szCs w:val="19"/>
+          <w:highlight w:val="white"/>
+        </w:rPr>
+      </w:pPr>
+      <w:r>
+        <w:rPr>
+          <w:rFonts w:ascii="Consolas" w:hAnsi="Consolas" w:cs="Consolas"/>
+          <w:color w:val="808080"/>
+          <w:sz w:val="19"/>
+          <w:szCs w:val="19"/>
+          <w:highlight w:val="white"/>
+        </w:rPr>
+        <w:t>(</w:t>
+      </w:r>
+      <w:r>
+        <w:rPr>
+          <w:rFonts w:ascii="Consolas" w:hAnsi="Consolas" w:cs="Consolas"/>
+          <w:color w:val="000000"/>
+          <w:sz w:val="19"/>
+          <w:szCs w:val="19"/>
+          <w:highlight w:val="white"/>
+        </w:rPr>
+        <w:t>4</w:t>
+      </w:r>
+      <w:r>
+        <w:rPr>
+          <w:rFonts w:ascii="Consolas" w:hAnsi="Consolas" w:cs="Consolas"/>
+          <w:color w:val="808080"/>
+          <w:sz w:val="19"/>
+          <w:szCs w:val="19"/>
+          <w:highlight w:val="white"/>
+        </w:rPr>
+        <w:t>,</w:t>
+      </w:r>
+      <w:r>
+        <w:rPr>
+          <w:rFonts w:ascii="Consolas" w:hAnsi="Consolas" w:cs="Consolas"/>
+          <w:color w:val="FF0000"/>
+          <w:sz w:val="19"/>
+          <w:szCs w:val="19"/>
+          <w:highlight w:val="white"/>
+        </w:rPr>
+        <w:t>'Gagan'</w:t>
+      </w:r>
+      <w:r>
+        <w:rPr>
+          <w:rFonts w:ascii="Consolas" w:hAnsi="Consolas" w:cs="Consolas"/>
+          <w:color w:val="808080"/>
+          <w:sz w:val="19"/>
+          <w:szCs w:val="19"/>
+          <w:highlight w:val="white"/>
+        </w:rPr>
+        <w:t>,</w:t>
+      </w:r>
+      <w:r>
+        <w:rPr>
+          <w:rFonts w:ascii="Consolas" w:hAnsi="Consolas" w:cs="Consolas"/>
+          <w:color w:val="FF0000"/>
+          <w:sz w:val="19"/>
+          <w:szCs w:val="19"/>
+          <w:highlight w:val="white"/>
+        </w:rPr>
+        <w:t>'Calcutta'</w:t>
+      </w:r>
+      <w:proofErr w:type="gramStart"/>
+      <w:r>
+        <w:rPr>
+          <w:rFonts w:ascii="Consolas" w:hAnsi="Consolas" w:cs="Consolas"/>
+          <w:color w:val="808080"/>
+          <w:sz w:val="19"/>
+          <w:szCs w:val="19"/>
+          <w:highlight w:val="white"/>
+        </w:rPr>
+        <w:t>,</w:t>
+      </w:r>
+      <w:r>
+        <w:rPr>
+          <w:rFonts w:ascii="Consolas" w:hAnsi="Consolas" w:cs="Consolas"/>
+          <w:color w:val="000000"/>
+          <w:sz w:val="19"/>
+          <w:szCs w:val="19"/>
+          <w:highlight w:val="white"/>
+        </w:rPr>
+        <w:t>98000</w:t>
+      </w:r>
+      <w:proofErr w:type="gramEnd"/>
+      <w:r>
+        <w:rPr>
+          <w:rFonts w:ascii="Consolas" w:hAnsi="Consolas" w:cs="Consolas"/>
+          <w:color w:val="808080"/>
+          <w:sz w:val="19"/>
+          <w:szCs w:val="19"/>
+          <w:highlight w:val="white"/>
+        </w:rPr>
+        <w:t>),</w:t>
+      </w:r>
+    </w:p>
+    <w:p>
+      <w:pPr>
+        <w:pBdr>
+          <w:top w:val="single" w:sz="4" w:space="1" w:color="auto"/>
+          <w:left w:val="single" w:sz="4" w:space="4" w:color="auto"/>
+          <w:bottom w:val="single" w:sz="4" w:space="1" w:color="auto"/>
+          <w:right w:val="single" w:sz="4" w:space="4" w:color="auto"/>
+        </w:pBdr>
+        <w:shd w:val="clear" w:color="auto" w:fill="DBE5F1" w:themeFill="accent1" w:themeFillTint="33"/>
+        <w:autoSpaceDE w:val="0"/>
+        <w:autoSpaceDN w:val="0"/>
+        <w:adjustRightInd w:val="0"/>
+        <w:spacing w:after="0" w:line="240" w:lineRule="auto"/>
+        <w:ind w:left="720"/>
+        <w:rPr>
+          <w:rFonts w:ascii="Consolas" w:hAnsi="Consolas" w:cs="Consolas"/>
+          <w:color w:val="000000"/>
+          <w:sz w:val="19"/>
+          <w:szCs w:val="19"/>
+          <w:highlight w:val="white"/>
+        </w:rPr>
+      </w:pPr>
+      <w:r>
+        <w:rPr>
+          <w:rFonts w:ascii="Consolas" w:hAnsi="Consolas" w:cs="Consolas"/>
+          <w:color w:val="808080"/>
+          <w:sz w:val="19"/>
+          <w:szCs w:val="19"/>
+          <w:highlight w:val="white"/>
+        </w:rPr>
+        <w:t>(</w:t>
+      </w:r>
+      <w:r>
+        <w:rPr>
+          <w:rFonts w:ascii="Consolas" w:hAnsi="Consolas" w:cs="Consolas"/>
+          <w:color w:val="000000"/>
+          <w:sz w:val="19"/>
+          <w:szCs w:val="19"/>
+          <w:highlight w:val="white"/>
+        </w:rPr>
+        <w:t>5</w:t>
+      </w:r>
+      <w:r>
+        <w:rPr>
+          <w:rFonts w:ascii="Consolas" w:hAnsi="Consolas" w:cs="Consolas"/>
+          <w:color w:val="808080"/>
+          <w:sz w:val="19"/>
+          <w:szCs w:val="19"/>
+          <w:highlight w:val="white"/>
+        </w:rPr>
+        <w:t>,</w:t>
+      </w:r>
+      <w:r>
+        <w:rPr>
+          <w:rFonts w:ascii="Consolas" w:hAnsi="Consolas" w:cs="Consolas"/>
+          <w:color w:val="FF0000"/>
+          <w:sz w:val="19"/>
+          <w:szCs w:val="19"/>
+          <w:highlight w:val="white"/>
+        </w:rPr>
+        <w:t>'Pritpal'</w:t>
+      </w:r>
+      <w:r>
+        <w:rPr>
+          <w:rFonts w:ascii="Consolas" w:hAnsi="Consolas" w:cs="Consolas"/>
+          <w:color w:val="808080"/>
+          <w:sz w:val="19"/>
+          <w:szCs w:val="19"/>
+          <w:highlight w:val="white"/>
+        </w:rPr>
+        <w:t>,</w:t>
+      </w:r>
+      <w:r>
+        <w:rPr>
+          <w:rFonts w:ascii="Consolas" w:hAnsi="Consolas" w:cs="Consolas"/>
+          <w:color w:val="FF0000"/>
+          <w:sz w:val="19"/>
+          <w:szCs w:val="19"/>
+          <w:highlight w:val="white"/>
+        </w:rPr>
+        <w:t>'Delhi'</w:t>
+      </w:r>
+      <w:proofErr w:type="gramStart"/>
+      <w:r>
+        <w:rPr>
+          <w:rFonts w:ascii="Consolas" w:hAnsi="Consolas" w:cs="Consolas"/>
+          <w:color w:val="808080"/>
+          <w:sz w:val="19"/>
+          <w:szCs w:val="19"/>
+          <w:highlight w:val="white"/>
+        </w:rPr>
+        <w:t>,</w:t>
+      </w:r>
+      <w:r>
+        <w:rPr>
+          <w:rFonts w:ascii="Consolas" w:hAnsi="Consolas" w:cs="Consolas"/>
+          <w:color w:val="000000"/>
+          <w:sz w:val="19"/>
+          <w:szCs w:val="19"/>
+          <w:highlight w:val="white"/>
+        </w:rPr>
+        <w:t>56000</w:t>
+      </w:r>
+      <w:proofErr w:type="gramEnd"/>
+      <w:r>
+        <w:rPr>
+          <w:rFonts w:ascii="Consolas" w:hAnsi="Consolas" w:cs="Consolas"/>
+          <w:color w:val="808080"/>
+          <w:sz w:val="19"/>
+          <w:szCs w:val="19"/>
+          <w:highlight w:val="white"/>
+        </w:rPr>
+        <w:t>),</w:t>
+      </w:r>
+    </w:p>
+    <w:p>
+      <w:pPr>
+        <w:pBdr>
+          <w:top w:val="single" w:sz="4" w:space="1" w:color="auto"/>
+          <w:left w:val="single" w:sz="4" w:space="4" w:color="auto"/>
+          <w:bottom w:val="single" w:sz="4" w:space="1" w:color="auto"/>
+          <w:right w:val="single" w:sz="4" w:space="4" w:color="auto"/>
+        </w:pBdr>
+        <w:shd w:val="clear" w:color="auto" w:fill="DBE5F1" w:themeFill="accent1" w:themeFillTint="33"/>
+        <w:autoSpaceDE w:val="0"/>
+        <w:autoSpaceDN w:val="0"/>
+        <w:adjustRightInd w:val="0"/>
+        <w:spacing w:after="0" w:line="240" w:lineRule="auto"/>
+        <w:ind w:left="720"/>
+        <w:rPr>
+          <w:rFonts w:ascii="Consolas" w:hAnsi="Consolas" w:cs="Consolas"/>
+          <w:color w:val="000000"/>
+          <w:sz w:val="19"/>
+          <w:szCs w:val="19"/>
+          <w:highlight w:val="white"/>
+        </w:rPr>
+      </w:pPr>
+      <w:r>
+        <w:rPr>
+          <w:rFonts w:ascii="Consolas" w:hAnsi="Consolas" w:cs="Consolas"/>
+          <w:color w:val="808080"/>
+          <w:sz w:val="19"/>
+          <w:szCs w:val="19"/>
+          <w:highlight w:val="white"/>
+        </w:rPr>
+        <w:t>(</w:t>
+      </w:r>
+      <w:r>
+        <w:rPr>
+          <w:rFonts w:ascii="Consolas" w:hAnsi="Consolas" w:cs="Consolas"/>
+          <w:color w:val="000000"/>
+          <w:sz w:val="19"/>
+          <w:szCs w:val="19"/>
+          <w:highlight w:val="white"/>
+        </w:rPr>
+        <w:t>6</w:t>
+      </w:r>
+      <w:r>
+        <w:rPr>
+          <w:rFonts w:ascii="Consolas" w:hAnsi="Consolas" w:cs="Consolas"/>
+          <w:color w:val="808080"/>
+          <w:sz w:val="19"/>
+          <w:szCs w:val="19"/>
+          <w:highlight w:val="white"/>
+        </w:rPr>
+        <w:t>,</w:t>
+      </w:r>
+      <w:r>
+        <w:rPr>
+          <w:rFonts w:ascii="Consolas" w:hAnsi="Consolas" w:cs="Consolas"/>
+          <w:color w:val="FF0000"/>
+          <w:sz w:val="19"/>
+          <w:szCs w:val="19"/>
+          <w:highlight w:val="white"/>
+        </w:rPr>
+        <w:t>'Mandeep'</w:t>
+      </w:r>
+      <w:r>
+        <w:rPr>
+          <w:rFonts w:ascii="Consolas" w:hAnsi="Consolas" w:cs="Consolas"/>
+          <w:color w:val="808080"/>
+          <w:sz w:val="19"/>
+          <w:szCs w:val="19"/>
+          <w:highlight w:val="white"/>
+        </w:rPr>
+        <w:t>,</w:t>
+      </w:r>
+      <w:r>
+        <w:rPr>
+          <w:rFonts w:ascii="Consolas" w:hAnsi="Consolas" w:cs="Consolas"/>
+          <w:color w:val="FF0000"/>
+          <w:sz w:val="19"/>
+          <w:szCs w:val="19"/>
+          <w:highlight w:val="white"/>
+        </w:rPr>
+        <w:t>'N Delhi'</w:t>
+      </w:r>
+      <w:proofErr w:type="gramStart"/>
+      <w:r>
+        <w:rPr>
+          <w:rFonts w:ascii="Consolas" w:hAnsi="Consolas" w:cs="Consolas"/>
+          <w:color w:val="808080"/>
+          <w:sz w:val="19"/>
+          <w:szCs w:val="19"/>
+          <w:highlight w:val="white"/>
+        </w:rPr>
+        <w:t>,</w:t>
+      </w:r>
+      <w:r>
+        <w:rPr>
+          <w:rFonts w:ascii="Consolas" w:hAnsi="Consolas" w:cs="Consolas"/>
+          <w:color w:val="000000"/>
+          <w:sz w:val="19"/>
+          <w:szCs w:val="19"/>
+          <w:highlight w:val="white"/>
+        </w:rPr>
+        <w:t>89000</w:t>
+      </w:r>
+      <w:proofErr w:type="gramEnd"/>
+      <w:r>
+        <w:rPr>
+          <w:rFonts w:ascii="Consolas" w:hAnsi="Consolas" w:cs="Consolas"/>
+          <w:color w:val="808080"/>
+          <w:sz w:val="19"/>
+          <w:szCs w:val="19"/>
+          <w:highlight w:val="white"/>
+        </w:rPr>
+        <w:t>)</w:t>
+      </w:r>
+    </w:p>
+    <w:p>
+      <w:pPr>
+        <w:pBdr>
+          <w:top w:val="single" w:sz="4" w:space="1" w:color="auto"/>
+          <w:left w:val="single" w:sz="4" w:space="4" w:color="auto"/>
+          <w:bottom w:val="single" w:sz="4" w:space="1" w:color="auto"/>
+          <w:right w:val="single" w:sz="4" w:space="4" w:color="auto"/>
+        </w:pBdr>
+        <w:shd w:val="clear" w:color="auto" w:fill="DBE5F1" w:themeFill="accent1" w:themeFillTint="33"/>
+        <w:autoSpaceDE w:val="0"/>
+        <w:autoSpaceDN w:val="0"/>
+        <w:adjustRightInd w:val="0"/>
+        <w:spacing w:after="0" w:line="240" w:lineRule="auto"/>
+        <w:ind w:left="720"/>
+        <w:rPr>
+          <w:rFonts w:ascii="Consolas" w:hAnsi="Consolas" w:cs="Consolas"/>
+          <w:color w:val="000000"/>
+          <w:sz w:val="19"/>
+          <w:szCs w:val="19"/>
+          <w:highlight w:val="white"/>
+        </w:rPr>
+      </w:pPr>
+    </w:p>
+    <w:p>
+      <w:pPr>
+        <w:pBdr>
+          <w:top w:val="single" w:sz="4" w:space="1" w:color="auto"/>
+          <w:left w:val="single" w:sz="4" w:space="4" w:color="auto"/>
+          <w:bottom w:val="single" w:sz="4" w:space="1" w:color="auto"/>
+          <w:right w:val="single" w:sz="4" w:space="4" w:color="auto"/>
+        </w:pBdr>
+        <w:shd w:val="clear" w:color="auto" w:fill="DBE5F1" w:themeFill="accent1" w:themeFillTint="33"/>
+        <w:ind w:left="720"/>
+        <w:rPr>
+          <w:rFonts w:ascii="Consolas" w:hAnsi="Consolas" w:cs="Consolas"/>
+          <w:color w:val="000000"/>
+          <w:sz w:val="19"/>
+          <w:szCs w:val="19"/>
+        </w:rPr>
+      </w:pPr>
+      <w:r>
+        <w:rPr>
+          <w:rFonts w:ascii="Consolas" w:hAnsi="Consolas" w:cs="Consolas"/>
+          <w:color w:val="0000FF"/>
+          <w:sz w:val="19"/>
+          <w:szCs w:val="19"/>
+          <w:highlight w:val="white"/>
+        </w:rPr>
+        <w:t>Select</w:t>
+      </w:r>
+      <w:r>
+        <w:rPr>
+          <w:rFonts w:ascii="Consolas" w:hAnsi="Consolas" w:cs="Consolas"/>
+          <w:color w:val="000000"/>
+          <w:sz w:val="19"/>
+          <w:szCs w:val="19"/>
+          <w:highlight w:val="white"/>
+        </w:rPr>
+        <w:t xml:space="preserve"> </w:t>
+      </w:r>
+      <w:r>
+        <w:rPr>
+          <w:rFonts w:ascii="Consolas" w:hAnsi="Consolas" w:cs="Consolas"/>
+          <w:color w:val="808080"/>
+          <w:sz w:val="19"/>
+          <w:szCs w:val="19"/>
+          <w:highlight w:val="white"/>
+        </w:rPr>
+        <w:t>*</w:t>
+      </w:r>
+      <w:r>
+        <w:rPr>
+          <w:rFonts w:ascii="Consolas" w:hAnsi="Consolas" w:cs="Consolas"/>
+          <w:color w:val="000000"/>
+          <w:sz w:val="19"/>
+          <w:szCs w:val="19"/>
+          <w:highlight w:val="white"/>
+        </w:rPr>
+        <w:t xml:space="preserve"> </w:t>
+      </w:r>
+      <w:r>
+        <w:rPr>
+          <w:rFonts w:ascii="Consolas" w:hAnsi="Consolas" w:cs="Consolas"/>
+          <w:color w:val="0000FF"/>
+          <w:sz w:val="19"/>
+          <w:szCs w:val="19"/>
+          <w:highlight w:val="white"/>
+        </w:rPr>
+        <w:t>from</w:t>
       </w:r>
       <w:r>
         <w:rPr>
@@ -513,1349 +1850,8 @@
         </w:rPr>
         <w:t xml:space="preserve"> Employee</w:t>
       </w:r>
-      <w:r>
-        <w:rPr>
-          <w:rFonts w:ascii="Consolas" w:hAnsi="Consolas" w:cs="Consolas"/>
-          <w:color w:val="0000FF"/>
-          <w:sz w:val="19"/>
-          <w:szCs w:val="19"/>
-          <w:highlight w:val="white"/>
-        </w:rPr>
-        <w:t xml:space="preserve"> </w:t>
-      </w:r>
-      <w:r>
-        <w:rPr>
-          <w:rFonts w:ascii="Consolas" w:hAnsi="Consolas" w:cs="Consolas"/>
-          <w:color w:val="808080"/>
-          <w:sz w:val="19"/>
-          <w:szCs w:val="19"/>
-          <w:highlight w:val="white"/>
-        </w:rPr>
-        <w:t>(</w:t>
-      </w:r>
-      <w:r>
-        <w:rPr>
-          <w:rFonts w:ascii="Consolas" w:hAnsi="Consolas" w:cs="Consolas"/>
-          <w:color w:val="000000"/>
-          <w:sz w:val="19"/>
-          <w:szCs w:val="19"/>
-          <w:highlight w:val="white"/>
-        </w:rPr>
-        <w:t xml:space="preserve">id </w:t>
-      </w:r>
-      <w:proofErr w:type="spellStart"/>
-      <w:r>
-        <w:rPr>
-          <w:rFonts w:ascii="Consolas" w:hAnsi="Consolas" w:cs="Consolas"/>
-          <w:color w:val="0000FF"/>
-          <w:sz w:val="19"/>
-          <w:szCs w:val="19"/>
-          <w:highlight w:val="white"/>
-        </w:rPr>
-        <w:t>int</w:t>
-      </w:r>
-      <w:proofErr w:type="spellEnd"/>
-      <w:r>
-        <w:rPr>
-          <w:rFonts w:ascii="Consolas" w:hAnsi="Consolas" w:cs="Consolas"/>
-          <w:color w:val="000000"/>
-          <w:sz w:val="19"/>
-          <w:szCs w:val="19"/>
-          <w:highlight w:val="white"/>
-        </w:rPr>
-        <w:t xml:space="preserve"> </w:t>
-      </w:r>
-      <w:r>
-        <w:rPr>
-          <w:rFonts w:ascii="Consolas" w:hAnsi="Consolas" w:cs="Consolas"/>
-          <w:color w:val="0000FF"/>
-          <w:sz w:val="19"/>
-          <w:szCs w:val="19"/>
-          <w:highlight w:val="white"/>
-        </w:rPr>
-        <w:t>primary</w:t>
-      </w:r>
-      <w:r>
-        <w:rPr>
-          <w:rFonts w:ascii="Consolas" w:hAnsi="Consolas" w:cs="Consolas"/>
-          <w:color w:val="000000"/>
-          <w:sz w:val="19"/>
-          <w:szCs w:val="19"/>
-          <w:highlight w:val="white"/>
-        </w:rPr>
-        <w:t xml:space="preserve"> </w:t>
-      </w:r>
-      <w:r>
-        <w:rPr>
-          <w:rFonts w:ascii="Consolas" w:hAnsi="Consolas" w:cs="Consolas"/>
-          <w:color w:val="0000FF"/>
-          <w:sz w:val="19"/>
-          <w:szCs w:val="19"/>
-          <w:highlight w:val="white"/>
-        </w:rPr>
-        <w:t>key</w:t>
-      </w:r>
-      <w:r>
-        <w:rPr>
-          <w:rFonts w:ascii="Consolas" w:hAnsi="Consolas" w:cs="Consolas"/>
-          <w:color w:val="808080"/>
-          <w:sz w:val="19"/>
-          <w:szCs w:val="19"/>
-          <w:highlight w:val="white"/>
-        </w:rPr>
-        <w:t>,</w:t>
-      </w:r>
-      <w:r>
-        <w:rPr>
-          <w:rFonts w:ascii="Consolas" w:hAnsi="Consolas" w:cs="Consolas"/>
-          <w:color w:val="000000"/>
-          <w:sz w:val="19"/>
-          <w:szCs w:val="19"/>
-          <w:highlight w:val="white"/>
-        </w:rPr>
-        <w:t xml:space="preserve"> </w:t>
-      </w:r>
-    </w:p>
-    <w:p>
-      <w:pPr>
-        <w:pBdr>
-          <w:top w:val="single" w:sz="4" w:space="1" w:color="auto"/>
-          <w:left w:val="single" w:sz="4" w:space="4" w:color="auto"/>
-          <w:bottom w:val="single" w:sz="4" w:space="1" w:color="auto"/>
-          <w:right w:val="single" w:sz="4" w:space="4" w:color="auto"/>
-        </w:pBdr>
-        <w:shd w:val="clear" w:color="auto" w:fill="DBE5F1" w:themeFill="accent1" w:themeFillTint="33"/>
-        <w:autoSpaceDE w:val="0"/>
-        <w:autoSpaceDN w:val="0"/>
-        <w:adjustRightInd w:val="0"/>
-        <w:spacing w:after="0" w:line="240" w:lineRule="auto"/>
-        <w:ind w:left="720"/>
-        <w:rPr>
-          <w:rFonts w:ascii="Consolas" w:hAnsi="Consolas" w:cs="Consolas"/>
-          <w:color w:val="000000"/>
-          <w:sz w:val="19"/>
-          <w:szCs w:val="19"/>
-          <w:highlight w:val="white"/>
-        </w:rPr>
-      </w:pPr>
-      <w:proofErr w:type="gramStart"/>
-      <w:r>
-        <w:rPr>
-          <w:rFonts w:ascii="Consolas" w:hAnsi="Consolas" w:cs="Consolas"/>
-          <w:color w:val="0000FF"/>
-          <w:sz w:val="19"/>
-          <w:szCs w:val="19"/>
-          <w:highlight w:val="white"/>
-        </w:rPr>
-        <w:t>name</w:t>
-      </w:r>
-      <w:proofErr w:type="gramEnd"/>
-      <w:r>
-        <w:rPr>
-          <w:rFonts w:ascii="Consolas" w:hAnsi="Consolas" w:cs="Consolas"/>
-          <w:color w:val="000000"/>
-          <w:sz w:val="19"/>
-          <w:szCs w:val="19"/>
-          <w:highlight w:val="white"/>
-        </w:rPr>
-        <w:t xml:space="preserve"> </w:t>
-      </w:r>
-      <w:proofErr w:type="spellStart"/>
-      <w:r>
-        <w:rPr>
-          <w:rFonts w:ascii="Consolas" w:hAnsi="Consolas" w:cs="Consolas"/>
-          <w:color w:val="0000FF"/>
-          <w:sz w:val="19"/>
-          <w:szCs w:val="19"/>
-          <w:highlight w:val="white"/>
-        </w:rPr>
-        <w:t>varchar</w:t>
-      </w:r>
-      <w:proofErr w:type="spellEnd"/>
-      <w:r>
-        <w:rPr>
-          <w:rFonts w:ascii="Consolas" w:hAnsi="Consolas" w:cs="Consolas"/>
-          <w:color w:val="808080"/>
-          <w:sz w:val="19"/>
-          <w:szCs w:val="19"/>
-          <w:highlight w:val="white"/>
-        </w:rPr>
-        <w:t>(</w:t>
-      </w:r>
-      <w:r>
-        <w:rPr>
-          <w:rFonts w:ascii="Consolas" w:hAnsi="Consolas" w:cs="Consolas"/>
-          <w:color w:val="000000"/>
-          <w:sz w:val="19"/>
-          <w:szCs w:val="19"/>
-          <w:highlight w:val="white"/>
-        </w:rPr>
-        <w:t>20</w:t>
-      </w:r>
-      <w:r>
-        <w:rPr>
-          <w:rFonts w:ascii="Consolas" w:hAnsi="Consolas" w:cs="Consolas"/>
-          <w:color w:val="808080"/>
-          <w:sz w:val="19"/>
-          <w:szCs w:val="19"/>
-          <w:highlight w:val="white"/>
-        </w:rPr>
-        <w:t>)</w:t>
-      </w:r>
-      <w:r>
-        <w:rPr>
-          <w:rFonts w:ascii="Consolas" w:hAnsi="Consolas" w:cs="Consolas"/>
-          <w:color w:val="000000"/>
-          <w:sz w:val="19"/>
-          <w:szCs w:val="19"/>
-          <w:highlight w:val="white"/>
-        </w:rPr>
-        <w:t xml:space="preserve"> </w:t>
-      </w:r>
-      <w:r>
-        <w:rPr>
-          <w:rFonts w:ascii="Consolas" w:hAnsi="Consolas" w:cs="Consolas"/>
-          <w:color w:val="808080"/>
-          <w:sz w:val="19"/>
-          <w:szCs w:val="19"/>
-          <w:highlight w:val="white"/>
-        </w:rPr>
-        <w:t>not</w:t>
-      </w:r>
-      <w:r>
-        <w:rPr>
-          <w:rFonts w:ascii="Consolas" w:hAnsi="Consolas" w:cs="Consolas"/>
-          <w:color w:val="000000"/>
-          <w:sz w:val="19"/>
-          <w:szCs w:val="19"/>
-          <w:highlight w:val="white"/>
-        </w:rPr>
-        <w:t xml:space="preserve"> </w:t>
-      </w:r>
-      <w:r>
-        <w:rPr>
-          <w:rFonts w:ascii="Consolas" w:hAnsi="Consolas" w:cs="Consolas"/>
-          <w:color w:val="808080"/>
-          <w:sz w:val="19"/>
-          <w:szCs w:val="19"/>
-          <w:highlight w:val="white"/>
-        </w:rPr>
-        <w:t>null,</w:t>
-      </w:r>
-    </w:p>
-    <w:p>
-      <w:pPr>
-        <w:pBdr>
-          <w:top w:val="single" w:sz="4" w:space="1" w:color="auto"/>
-          <w:left w:val="single" w:sz="4" w:space="4" w:color="auto"/>
-          <w:bottom w:val="single" w:sz="4" w:space="1" w:color="auto"/>
-          <w:right w:val="single" w:sz="4" w:space="4" w:color="auto"/>
-        </w:pBdr>
-        <w:shd w:val="clear" w:color="auto" w:fill="DBE5F1" w:themeFill="accent1" w:themeFillTint="33"/>
-        <w:autoSpaceDE w:val="0"/>
-        <w:autoSpaceDN w:val="0"/>
-        <w:adjustRightInd w:val="0"/>
-        <w:spacing w:after="0" w:line="240" w:lineRule="auto"/>
-        <w:ind w:left="720"/>
-        <w:rPr>
-          <w:rFonts w:ascii="Consolas" w:hAnsi="Consolas" w:cs="Consolas"/>
-          <w:color w:val="000000"/>
-          <w:sz w:val="19"/>
-          <w:szCs w:val="19"/>
-          <w:highlight w:val="white"/>
-        </w:rPr>
-      </w:pPr>
-      <w:proofErr w:type="gramStart"/>
-      <w:r>
-        <w:rPr>
-          <w:rFonts w:ascii="Consolas" w:hAnsi="Consolas" w:cs="Consolas"/>
-          <w:color w:val="0000FF"/>
-          <w:sz w:val="19"/>
-          <w:szCs w:val="19"/>
-          <w:highlight w:val="white"/>
-        </w:rPr>
-        <w:t>address</w:t>
-      </w:r>
-      <w:proofErr w:type="gramEnd"/>
-      <w:r>
-        <w:rPr>
-          <w:rFonts w:ascii="Consolas" w:hAnsi="Consolas" w:cs="Consolas"/>
-          <w:color w:val="000000"/>
-          <w:sz w:val="19"/>
-          <w:szCs w:val="19"/>
-          <w:highlight w:val="white"/>
-        </w:rPr>
-        <w:t xml:space="preserve"> </w:t>
-      </w:r>
-      <w:proofErr w:type="spellStart"/>
-      <w:r>
-        <w:rPr>
-          <w:rFonts w:ascii="Consolas" w:hAnsi="Consolas" w:cs="Consolas"/>
-          <w:color w:val="0000FF"/>
-          <w:sz w:val="19"/>
-          <w:szCs w:val="19"/>
-          <w:highlight w:val="white"/>
-        </w:rPr>
-        <w:t>varchar</w:t>
-      </w:r>
-      <w:proofErr w:type="spellEnd"/>
-      <w:r>
-        <w:rPr>
-          <w:rFonts w:ascii="Consolas" w:hAnsi="Consolas" w:cs="Consolas"/>
-          <w:color w:val="808080"/>
-          <w:sz w:val="19"/>
-          <w:szCs w:val="19"/>
-          <w:highlight w:val="white"/>
-        </w:rPr>
-        <w:t>(</w:t>
-      </w:r>
-      <w:r>
-        <w:rPr>
-          <w:rFonts w:ascii="Consolas" w:hAnsi="Consolas" w:cs="Consolas"/>
-          <w:color w:val="FF00FF"/>
-          <w:sz w:val="19"/>
-          <w:szCs w:val="19"/>
-          <w:highlight w:val="white"/>
-        </w:rPr>
-        <w:t>max</w:t>
-      </w:r>
-      <w:r>
-        <w:rPr>
-          <w:rFonts w:ascii="Consolas" w:hAnsi="Consolas" w:cs="Consolas"/>
-          <w:color w:val="808080"/>
-          <w:sz w:val="19"/>
-          <w:szCs w:val="19"/>
-          <w:highlight w:val="white"/>
-        </w:rPr>
-        <w:t>),</w:t>
-      </w:r>
-    </w:p>
-    <w:p>
-      <w:pPr>
-        <w:pBdr>
-          <w:top w:val="single" w:sz="4" w:space="1" w:color="auto"/>
-          <w:left w:val="single" w:sz="4" w:space="4" w:color="auto"/>
-          <w:bottom w:val="single" w:sz="4" w:space="1" w:color="auto"/>
-          <w:right w:val="single" w:sz="4" w:space="4" w:color="auto"/>
-        </w:pBdr>
-        <w:shd w:val="clear" w:color="auto" w:fill="DBE5F1" w:themeFill="accent1" w:themeFillTint="33"/>
-        <w:autoSpaceDE w:val="0"/>
-        <w:autoSpaceDN w:val="0"/>
-        <w:adjustRightInd w:val="0"/>
-        <w:spacing w:after="0" w:line="240" w:lineRule="auto"/>
-        <w:ind w:left="720"/>
-        <w:rPr>
-          <w:rFonts w:ascii="Consolas" w:hAnsi="Consolas" w:cs="Consolas"/>
-          <w:color w:val="000000"/>
-          <w:sz w:val="19"/>
-          <w:szCs w:val="19"/>
-          <w:highlight w:val="white"/>
-        </w:rPr>
-      </w:pPr>
-      <w:proofErr w:type="gramStart"/>
-      <w:r>
-        <w:rPr>
-          <w:rFonts w:ascii="Consolas" w:hAnsi="Consolas" w:cs="Consolas"/>
-          <w:color w:val="000000"/>
-          <w:sz w:val="19"/>
-          <w:szCs w:val="19"/>
-          <w:highlight w:val="white"/>
-        </w:rPr>
-        <w:t>salary</w:t>
-      </w:r>
-      <w:proofErr w:type="gramEnd"/>
-      <w:r>
-        <w:rPr>
-          <w:rFonts w:ascii="Consolas" w:hAnsi="Consolas" w:cs="Consolas"/>
-          <w:color w:val="000000"/>
-          <w:sz w:val="19"/>
-          <w:szCs w:val="19"/>
-          <w:highlight w:val="white"/>
-        </w:rPr>
-        <w:t xml:space="preserve"> </w:t>
-      </w:r>
-      <w:proofErr w:type="spellStart"/>
-      <w:r>
-        <w:rPr>
-          <w:rFonts w:ascii="Consolas" w:hAnsi="Consolas" w:cs="Consolas"/>
-          <w:color w:val="0000FF"/>
-          <w:sz w:val="19"/>
-          <w:szCs w:val="19"/>
-          <w:highlight w:val="white"/>
-        </w:rPr>
-        <w:t>int</w:t>
-      </w:r>
-      <w:proofErr w:type="spellEnd"/>
-      <w:r>
-        <w:rPr>
-          <w:rFonts w:ascii="Consolas" w:hAnsi="Consolas" w:cs="Consolas"/>
-          <w:color w:val="808080"/>
-          <w:sz w:val="19"/>
-          <w:szCs w:val="19"/>
-          <w:highlight w:val="white"/>
-        </w:rPr>
-        <w:t>)</w:t>
-      </w:r>
-    </w:p>
-    <w:p>
-      <w:pPr>
-        <w:pBdr>
-          <w:top w:val="single" w:sz="4" w:space="1" w:color="auto"/>
-          <w:left w:val="single" w:sz="4" w:space="4" w:color="auto"/>
-          <w:bottom w:val="single" w:sz="4" w:space="1" w:color="auto"/>
-          <w:right w:val="single" w:sz="4" w:space="4" w:color="auto"/>
-        </w:pBdr>
-        <w:shd w:val="clear" w:color="auto" w:fill="DBE5F1" w:themeFill="accent1" w:themeFillTint="33"/>
-        <w:autoSpaceDE w:val="0"/>
-        <w:autoSpaceDN w:val="0"/>
-        <w:adjustRightInd w:val="0"/>
-        <w:spacing w:after="0" w:line="240" w:lineRule="auto"/>
-        <w:ind w:left="720"/>
-        <w:rPr>
-          <w:rFonts w:ascii="Consolas" w:hAnsi="Consolas" w:cs="Consolas"/>
-          <w:color w:val="000000"/>
-          <w:sz w:val="19"/>
-          <w:szCs w:val="19"/>
-          <w:highlight w:val="white"/>
-        </w:rPr>
-      </w:pPr>
-    </w:p>
-    <w:p>
-      <w:pPr>
-        <w:pBdr>
-          <w:top w:val="single" w:sz="4" w:space="1" w:color="auto"/>
-          <w:left w:val="single" w:sz="4" w:space="4" w:color="auto"/>
-          <w:bottom w:val="single" w:sz="4" w:space="1" w:color="auto"/>
-          <w:right w:val="single" w:sz="4" w:space="4" w:color="auto"/>
-        </w:pBdr>
-        <w:shd w:val="clear" w:color="auto" w:fill="DBE5F1" w:themeFill="accent1" w:themeFillTint="33"/>
-        <w:autoSpaceDE w:val="0"/>
-        <w:autoSpaceDN w:val="0"/>
-        <w:adjustRightInd w:val="0"/>
-        <w:spacing w:after="0" w:line="240" w:lineRule="auto"/>
-        <w:ind w:left="720"/>
-        <w:rPr>
-          <w:rFonts w:ascii="Consolas" w:hAnsi="Consolas" w:cs="Consolas"/>
-          <w:color w:val="000000"/>
-          <w:sz w:val="19"/>
-          <w:szCs w:val="19"/>
-          <w:highlight w:val="white"/>
-        </w:rPr>
-      </w:pPr>
-      <w:proofErr w:type="gramStart"/>
-      <w:r>
-        <w:rPr>
-          <w:rFonts w:ascii="Consolas" w:hAnsi="Consolas" w:cs="Consolas"/>
-          <w:color w:val="0000FF"/>
-          <w:sz w:val="19"/>
-          <w:szCs w:val="19"/>
-          <w:highlight w:val="white"/>
-        </w:rPr>
-        <w:t>insert</w:t>
-      </w:r>
-      <w:proofErr w:type="gramEnd"/>
-      <w:r>
-        <w:rPr>
-          <w:rFonts w:ascii="Consolas" w:hAnsi="Consolas" w:cs="Consolas"/>
-          <w:color w:val="000000"/>
-          <w:sz w:val="19"/>
-          <w:szCs w:val="19"/>
-          <w:highlight w:val="white"/>
-        </w:rPr>
-        <w:t xml:space="preserve"> </w:t>
-      </w:r>
-      <w:r>
-        <w:rPr>
-          <w:rFonts w:ascii="Consolas" w:hAnsi="Consolas" w:cs="Consolas"/>
-          <w:color w:val="0000FF"/>
-          <w:sz w:val="19"/>
-          <w:szCs w:val="19"/>
-          <w:highlight w:val="white"/>
-        </w:rPr>
-        <w:t>into</w:t>
-      </w:r>
-      <w:r>
-        <w:rPr>
-          <w:rFonts w:ascii="Consolas" w:hAnsi="Consolas" w:cs="Consolas"/>
-          <w:color w:val="000000"/>
-          <w:sz w:val="19"/>
-          <w:szCs w:val="19"/>
-          <w:highlight w:val="white"/>
-        </w:rPr>
-        <w:t xml:space="preserve"> Employee </w:t>
-      </w:r>
-      <w:r>
-        <w:rPr>
-          <w:rFonts w:ascii="Consolas" w:hAnsi="Consolas" w:cs="Consolas"/>
-          <w:color w:val="0000FF"/>
-          <w:sz w:val="19"/>
-          <w:szCs w:val="19"/>
-          <w:highlight w:val="white"/>
-        </w:rPr>
-        <w:t>values</w:t>
-      </w:r>
-    </w:p>
-    <w:p>
-      <w:pPr>
-        <w:pBdr>
-          <w:top w:val="single" w:sz="4" w:space="1" w:color="auto"/>
-          <w:left w:val="single" w:sz="4" w:space="4" w:color="auto"/>
-          <w:bottom w:val="single" w:sz="4" w:space="1" w:color="auto"/>
-          <w:right w:val="single" w:sz="4" w:space="4" w:color="auto"/>
-        </w:pBdr>
-        <w:shd w:val="clear" w:color="auto" w:fill="DBE5F1" w:themeFill="accent1" w:themeFillTint="33"/>
-        <w:autoSpaceDE w:val="0"/>
-        <w:autoSpaceDN w:val="0"/>
-        <w:adjustRightInd w:val="0"/>
-        <w:spacing w:after="0" w:line="240" w:lineRule="auto"/>
-        <w:ind w:left="720"/>
-        <w:rPr>
-          <w:rFonts w:ascii="Consolas" w:hAnsi="Consolas" w:cs="Consolas"/>
-          <w:color w:val="000000"/>
-          <w:sz w:val="19"/>
-          <w:szCs w:val="19"/>
-          <w:highlight w:val="white"/>
-        </w:rPr>
-      </w:pPr>
-      <w:r>
-        <w:rPr>
-          <w:rFonts w:ascii="Consolas" w:hAnsi="Consolas" w:cs="Consolas"/>
-          <w:color w:val="808080"/>
-          <w:sz w:val="19"/>
-          <w:szCs w:val="19"/>
-          <w:highlight w:val="white"/>
-        </w:rPr>
-        <w:t>(</w:t>
-      </w:r>
-      <w:r>
-        <w:rPr>
-          <w:rFonts w:ascii="Consolas" w:hAnsi="Consolas" w:cs="Consolas"/>
-          <w:color w:val="000000"/>
-          <w:sz w:val="19"/>
-          <w:szCs w:val="19"/>
-          <w:highlight w:val="white"/>
-        </w:rPr>
-        <w:t>1</w:t>
-      </w:r>
-      <w:r>
-        <w:rPr>
-          <w:rFonts w:ascii="Consolas" w:hAnsi="Consolas" w:cs="Consolas"/>
-          <w:color w:val="808080"/>
-          <w:sz w:val="19"/>
-          <w:szCs w:val="19"/>
-          <w:highlight w:val="white"/>
-        </w:rPr>
-        <w:t>,</w:t>
-      </w:r>
-      <w:r>
-        <w:rPr>
-          <w:rFonts w:ascii="Consolas" w:hAnsi="Consolas" w:cs="Consolas"/>
-          <w:color w:val="FF0000"/>
-          <w:sz w:val="19"/>
-          <w:szCs w:val="19"/>
-          <w:highlight w:val="white"/>
-        </w:rPr>
-        <w:t>'Ajay'</w:t>
-      </w:r>
-      <w:r>
-        <w:rPr>
-          <w:rFonts w:ascii="Consolas" w:hAnsi="Consolas" w:cs="Consolas"/>
-          <w:color w:val="808080"/>
-          <w:sz w:val="19"/>
-          <w:szCs w:val="19"/>
-          <w:highlight w:val="white"/>
-        </w:rPr>
-        <w:t>,</w:t>
-      </w:r>
-      <w:r>
-        <w:rPr>
-          <w:rFonts w:ascii="Consolas" w:hAnsi="Consolas" w:cs="Consolas"/>
-          <w:color w:val="FF0000"/>
-          <w:sz w:val="19"/>
-          <w:szCs w:val="19"/>
-          <w:highlight w:val="white"/>
-        </w:rPr>
-        <w:t>'Delhi'</w:t>
-      </w:r>
-      <w:proofErr w:type="gramStart"/>
-      <w:r>
-        <w:rPr>
-          <w:rFonts w:ascii="Consolas" w:hAnsi="Consolas" w:cs="Consolas"/>
-          <w:color w:val="808080"/>
-          <w:sz w:val="19"/>
-          <w:szCs w:val="19"/>
-          <w:highlight w:val="white"/>
-        </w:rPr>
-        <w:t>,</w:t>
-      </w:r>
-      <w:r>
-        <w:rPr>
-          <w:rFonts w:ascii="Consolas" w:hAnsi="Consolas" w:cs="Consolas"/>
-          <w:color w:val="000000"/>
-          <w:sz w:val="19"/>
-          <w:szCs w:val="19"/>
-          <w:highlight w:val="white"/>
-        </w:rPr>
-        <w:t>89000</w:t>
-      </w:r>
-      <w:proofErr w:type="gramEnd"/>
-      <w:r>
-        <w:rPr>
-          <w:rFonts w:ascii="Consolas" w:hAnsi="Consolas" w:cs="Consolas"/>
-          <w:color w:val="808080"/>
-          <w:sz w:val="19"/>
-          <w:szCs w:val="19"/>
-          <w:highlight w:val="white"/>
-        </w:rPr>
-        <w:t>),</w:t>
-      </w:r>
-    </w:p>
-    <w:p>
-      <w:pPr>
-        <w:pBdr>
-          <w:top w:val="single" w:sz="4" w:space="1" w:color="auto"/>
-          <w:left w:val="single" w:sz="4" w:space="4" w:color="auto"/>
-          <w:bottom w:val="single" w:sz="4" w:space="1" w:color="auto"/>
-          <w:right w:val="single" w:sz="4" w:space="4" w:color="auto"/>
-        </w:pBdr>
-        <w:shd w:val="clear" w:color="auto" w:fill="DBE5F1" w:themeFill="accent1" w:themeFillTint="33"/>
-        <w:autoSpaceDE w:val="0"/>
-        <w:autoSpaceDN w:val="0"/>
-        <w:adjustRightInd w:val="0"/>
-        <w:spacing w:after="0" w:line="240" w:lineRule="auto"/>
-        <w:ind w:left="720"/>
-        <w:rPr>
-          <w:rFonts w:ascii="Consolas" w:hAnsi="Consolas" w:cs="Consolas"/>
-          <w:color w:val="000000"/>
-          <w:sz w:val="19"/>
-          <w:szCs w:val="19"/>
-          <w:highlight w:val="white"/>
-        </w:rPr>
-      </w:pPr>
-    </w:p>
-    <w:p>
-      <w:pPr>
-        <w:pBdr>
-          <w:top w:val="single" w:sz="4" w:space="1" w:color="auto"/>
-          <w:left w:val="single" w:sz="4" w:space="4" w:color="auto"/>
-          <w:bottom w:val="single" w:sz="4" w:space="1" w:color="auto"/>
-          <w:right w:val="single" w:sz="4" w:space="4" w:color="auto"/>
-        </w:pBdr>
-        <w:shd w:val="clear" w:color="auto" w:fill="DBE5F1" w:themeFill="accent1" w:themeFillTint="33"/>
-        <w:autoSpaceDE w:val="0"/>
-        <w:autoSpaceDN w:val="0"/>
-        <w:adjustRightInd w:val="0"/>
-        <w:spacing w:after="0" w:line="240" w:lineRule="auto"/>
-        <w:ind w:left="720"/>
-        <w:rPr>
-          <w:rFonts w:ascii="Consolas" w:hAnsi="Consolas" w:cs="Consolas"/>
-          <w:color w:val="000000"/>
-          <w:sz w:val="19"/>
-          <w:szCs w:val="19"/>
-          <w:highlight w:val="white"/>
-        </w:rPr>
-      </w:pPr>
-      <w:r>
-        <w:rPr>
-          <w:rFonts w:ascii="Consolas" w:hAnsi="Consolas" w:cs="Consolas"/>
-          <w:color w:val="808080"/>
-          <w:sz w:val="19"/>
-          <w:szCs w:val="19"/>
-          <w:highlight w:val="white"/>
-        </w:rPr>
-        <w:t>(</w:t>
-      </w:r>
-      <w:r>
-        <w:rPr>
-          <w:rFonts w:ascii="Consolas" w:hAnsi="Consolas" w:cs="Consolas"/>
-          <w:color w:val="000000"/>
-          <w:sz w:val="19"/>
-          <w:szCs w:val="19"/>
-          <w:highlight w:val="white"/>
-        </w:rPr>
-        <w:t>2</w:t>
-      </w:r>
-      <w:r>
-        <w:rPr>
-          <w:rFonts w:ascii="Consolas" w:hAnsi="Consolas" w:cs="Consolas"/>
-          <w:color w:val="808080"/>
-          <w:sz w:val="19"/>
-          <w:szCs w:val="19"/>
-          <w:highlight w:val="white"/>
-        </w:rPr>
-        <w:t>,</w:t>
-      </w:r>
-      <w:r>
-        <w:rPr>
-          <w:rFonts w:ascii="Consolas" w:hAnsi="Consolas" w:cs="Consolas"/>
-          <w:color w:val="FF0000"/>
-          <w:sz w:val="19"/>
-          <w:szCs w:val="19"/>
-          <w:highlight w:val="white"/>
-        </w:rPr>
-        <w:t>'Deepak'</w:t>
-      </w:r>
-      <w:r>
-        <w:rPr>
-          <w:rFonts w:ascii="Consolas" w:hAnsi="Consolas" w:cs="Consolas"/>
-          <w:color w:val="808080"/>
-          <w:sz w:val="19"/>
-          <w:szCs w:val="19"/>
-          <w:highlight w:val="white"/>
-        </w:rPr>
-        <w:t>,</w:t>
-      </w:r>
-      <w:r>
-        <w:rPr>
-          <w:rFonts w:ascii="Consolas" w:hAnsi="Consolas" w:cs="Consolas"/>
-          <w:color w:val="FF0000"/>
-          <w:sz w:val="19"/>
-          <w:szCs w:val="19"/>
-          <w:highlight w:val="white"/>
-        </w:rPr>
-        <w:t>'N Delhi'</w:t>
-      </w:r>
-      <w:proofErr w:type="gramStart"/>
-      <w:r>
-        <w:rPr>
-          <w:rFonts w:ascii="Consolas" w:hAnsi="Consolas" w:cs="Consolas"/>
-          <w:color w:val="808080"/>
-          <w:sz w:val="19"/>
-          <w:szCs w:val="19"/>
-          <w:highlight w:val="white"/>
-        </w:rPr>
-        <w:t>,</w:t>
-      </w:r>
-      <w:r>
-        <w:rPr>
-          <w:rFonts w:ascii="Consolas" w:hAnsi="Consolas" w:cs="Consolas"/>
-          <w:color w:val="000000"/>
-          <w:sz w:val="19"/>
-          <w:szCs w:val="19"/>
-          <w:highlight w:val="white"/>
-        </w:rPr>
-        <w:t>78000</w:t>
-      </w:r>
-      <w:proofErr w:type="gramEnd"/>
-      <w:r>
-        <w:rPr>
-          <w:rFonts w:ascii="Consolas" w:hAnsi="Consolas" w:cs="Consolas"/>
-          <w:color w:val="808080"/>
-          <w:sz w:val="19"/>
-          <w:szCs w:val="19"/>
-          <w:highlight w:val="white"/>
-        </w:rPr>
-        <w:t>),</w:t>
-      </w:r>
-    </w:p>
-    <w:p>
-      <w:pPr>
-        <w:pBdr>
-          <w:top w:val="single" w:sz="4" w:space="1" w:color="auto"/>
-          <w:left w:val="single" w:sz="4" w:space="4" w:color="auto"/>
-          <w:bottom w:val="single" w:sz="4" w:space="1" w:color="auto"/>
-          <w:right w:val="single" w:sz="4" w:space="4" w:color="auto"/>
-        </w:pBdr>
-        <w:shd w:val="clear" w:color="auto" w:fill="DBE5F1" w:themeFill="accent1" w:themeFillTint="33"/>
-        <w:autoSpaceDE w:val="0"/>
-        <w:autoSpaceDN w:val="0"/>
-        <w:adjustRightInd w:val="0"/>
-        <w:spacing w:after="0" w:line="240" w:lineRule="auto"/>
-        <w:ind w:left="720"/>
-        <w:rPr>
-          <w:rFonts w:ascii="Consolas" w:hAnsi="Consolas" w:cs="Consolas"/>
-          <w:color w:val="000000"/>
-          <w:sz w:val="19"/>
-          <w:szCs w:val="19"/>
-          <w:highlight w:val="white"/>
-        </w:rPr>
-      </w:pPr>
-    </w:p>
-    <w:p>
-      <w:pPr>
-        <w:pBdr>
-          <w:top w:val="single" w:sz="4" w:space="1" w:color="auto"/>
-          <w:left w:val="single" w:sz="4" w:space="4" w:color="auto"/>
-          <w:bottom w:val="single" w:sz="4" w:space="1" w:color="auto"/>
-          <w:right w:val="single" w:sz="4" w:space="4" w:color="auto"/>
-        </w:pBdr>
-        <w:shd w:val="clear" w:color="auto" w:fill="DBE5F1" w:themeFill="accent1" w:themeFillTint="33"/>
-        <w:autoSpaceDE w:val="0"/>
-        <w:autoSpaceDN w:val="0"/>
-        <w:adjustRightInd w:val="0"/>
-        <w:spacing w:after="0" w:line="240" w:lineRule="auto"/>
-        <w:ind w:left="720"/>
-        <w:rPr>
-          <w:rFonts w:ascii="Consolas" w:hAnsi="Consolas" w:cs="Consolas"/>
-          <w:color w:val="000000"/>
-          <w:sz w:val="19"/>
-          <w:szCs w:val="19"/>
-          <w:highlight w:val="white"/>
-        </w:rPr>
-      </w:pPr>
-    </w:p>
-    <w:p>
-      <w:pPr>
-        <w:pBdr>
-          <w:top w:val="single" w:sz="4" w:space="1" w:color="auto"/>
-          <w:left w:val="single" w:sz="4" w:space="4" w:color="auto"/>
-          <w:bottom w:val="single" w:sz="4" w:space="1" w:color="auto"/>
-          <w:right w:val="single" w:sz="4" w:space="4" w:color="auto"/>
-        </w:pBdr>
-        <w:shd w:val="clear" w:color="auto" w:fill="DBE5F1" w:themeFill="accent1" w:themeFillTint="33"/>
-        <w:autoSpaceDE w:val="0"/>
-        <w:autoSpaceDN w:val="0"/>
-        <w:adjustRightInd w:val="0"/>
-        <w:spacing w:after="0" w:line="240" w:lineRule="auto"/>
-        <w:ind w:left="720"/>
-        <w:rPr>
-          <w:rFonts w:ascii="Consolas" w:hAnsi="Consolas" w:cs="Consolas"/>
-          <w:color w:val="000000"/>
-          <w:sz w:val="19"/>
-          <w:szCs w:val="19"/>
-          <w:highlight w:val="white"/>
-        </w:rPr>
-      </w:pPr>
-      <w:r>
-        <w:rPr>
-          <w:rFonts w:ascii="Consolas" w:hAnsi="Consolas" w:cs="Consolas"/>
-          <w:color w:val="808080"/>
-          <w:sz w:val="19"/>
-          <w:szCs w:val="19"/>
-          <w:highlight w:val="white"/>
-        </w:rPr>
-        <w:t>(</w:t>
-      </w:r>
-      <w:r>
-        <w:rPr>
-          <w:rFonts w:ascii="Consolas" w:hAnsi="Consolas" w:cs="Consolas"/>
-          <w:color w:val="000000"/>
-          <w:sz w:val="19"/>
-          <w:szCs w:val="19"/>
-          <w:highlight w:val="white"/>
-        </w:rPr>
-        <w:t>3</w:t>
-      </w:r>
-      <w:r>
-        <w:rPr>
-          <w:rFonts w:ascii="Consolas" w:hAnsi="Consolas" w:cs="Consolas"/>
-          <w:color w:val="808080"/>
-          <w:sz w:val="19"/>
-          <w:szCs w:val="19"/>
-          <w:highlight w:val="white"/>
-        </w:rPr>
-        <w:t>,</w:t>
-      </w:r>
-      <w:r>
-        <w:rPr>
-          <w:rFonts w:ascii="Consolas" w:hAnsi="Consolas" w:cs="Consolas"/>
-          <w:color w:val="FF0000"/>
-          <w:sz w:val="19"/>
-          <w:szCs w:val="19"/>
-          <w:highlight w:val="white"/>
-        </w:rPr>
-        <w:t>'Naman'</w:t>
-      </w:r>
-      <w:r>
-        <w:rPr>
-          <w:rFonts w:ascii="Consolas" w:hAnsi="Consolas" w:cs="Consolas"/>
-          <w:color w:val="808080"/>
-          <w:sz w:val="19"/>
-          <w:szCs w:val="19"/>
-          <w:highlight w:val="white"/>
-        </w:rPr>
-        <w:t>,</w:t>
-      </w:r>
-      <w:r>
-        <w:rPr>
-          <w:rFonts w:ascii="Consolas" w:hAnsi="Consolas" w:cs="Consolas"/>
-          <w:color w:val="FF0000"/>
-          <w:sz w:val="19"/>
-          <w:szCs w:val="19"/>
-          <w:highlight w:val="white"/>
-        </w:rPr>
-        <w:t>'Calcutta'</w:t>
-      </w:r>
-      <w:proofErr w:type="gramStart"/>
-      <w:r>
-        <w:rPr>
-          <w:rFonts w:ascii="Consolas" w:hAnsi="Consolas" w:cs="Consolas"/>
-          <w:color w:val="808080"/>
-          <w:sz w:val="19"/>
-          <w:szCs w:val="19"/>
-          <w:highlight w:val="white"/>
-        </w:rPr>
-        <w:t>,</w:t>
-      </w:r>
-      <w:r>
-        <w:rPr>
-          <w:rFonts w:ascii="Consolas" w:hAnsi="Consolas" w:cs="Consolas"/>
-          <w:color w:val="000000"/>
-          <w:sz w:val="19"/>
-          <w:szCs w:val="19"/>
-          <w:highlight w:val="white"/>
-        </w:rPr>
-        <w:t>36000</w:t>
-      </w:r>
-      <w:proofErr w:type="gramEnd"/>
-      <w:r>
-        <w:rPr>
-          <w:rFonts w:ascii="Consolas" w:hAnsi="Consolas" w:cs="Consolas"/>
-          <w:color w:val="808080"/>
-          <w:sz w:val="19"/>
-          <w:szCs w:val="19"/>
-          <w:highlight w:val="white"/>
-        </w:rPr>
-        <w:t>),</w:t>
-      </w:r>
-    </w:p>
-    <w:p>
-      <w:pPr>
-        <w:pBdr>
-          <w:top w:val="single" w:sz="4" w:space="1" w:color="auto"/>
-          <w:left w:val="single" w:sz="4" w:space="4" w:color="auto"/>
-          <w:bottom w:val="single" w:sz="4" w:space="1" w:color="auto"/>
-          <w:right w:val="single" w:sz="4" w:space="4" w:color="auto"/>
-        </w:pBdr>
-        <w:shd w:val="clear" w:color="auto" w:fill="DBE5F1" w:themeFill="accent1" w:themeFillTint="33"/>
-        <w:autoSpaceDE w:val="0"/>
-        <w:autoSpaceDN w:val="0"/>
-        <w:adjustRightInd w:val="0"/>
-        <w:spacing w:after="0" w:line="240" w:lineRule="auto"/>
-        <w:ind w:left="720"/>
-        <w:rPr>
-          <w:rFonts w:ascii="Consolas" w:hAnsi="Consolas" w:cs="Consolas"/>
-          <w:color w:val="000000"/>
-          <w:sz w:val="19"/>
-          <w:szCs w:val="19"/>
-          <w:highlight w:val="white"/>
-        </w:rPr>
-      </w:pPr>
-      <w:r>
-        <w:rPr>
-          <w:rFonts w:ascii="Consolas" w:hAnsi="Consolas" w:cs="Consolas"/>
-          <w:color w:val="808080"/>
-          <w:sz w:val="19"/>
-          <w:szCs w:val="19"/>
-          <w:highlight w:val="white"/>
-        </w:rPr>
-        <w:t>(</w:t>
-      </w:r>
-      <w:r>
-        <w:rPr>
-          <w:rFonts w:ascii="Consolas" w:hAnsi="Consolas" w:cs="Consolas"/>
-          <w:color w:val="000000"/>
-          <w:sz w:val="19"/>
-          <w:szCs w:val="19"/>
-          <w:highlight w:val="white"/>
-        </w:rPr>
-        <w:t>4</w:t>
-      </w:r>
-      <w:r>
-        <w:rPr>
-          <w:rFonts w:ascii="Consolas" w:hAnsi="Consolas" w:cs="Consolas"/>
-          <w:color w:val="808080"/>
-          <w:sz w:val="19"/>
-          <w:szCs w:val="19"/>
-          <w:highlight w:val="white"/>
-        </w:rPr>
-        <w:t>,</w:t>
-      </w:r>
-      <w:r>
-        <w:rPr>
-          <w:rFonts w:ascii="Consolas" w:hAnsi="Consolas" w:cs="Consolas"/>
-          <w:color w:val="FF0000"/>
-          <w:sz w:val="19"/>
-          <w:szCs w:val="19"/>
-          <w:highlight w:val="white"/>
-        </w:rPr>
-        <w:t>'Gagan'</w:t>
-      </w:r>
-      <w:r>
-        <w:rPr>
-          <w:rFonts w:ascii="Consolas" w:hAnsi="Consolas" w:cs="Consolas"/>
-          <w:color w:val="808080"/>
-          <w:sz w:val="19"/>
-          <w:szCs w:val="19"/>
-          <w:highlight w:val="white"/>
-        </w:rPr>
-        <w:t>,</w:t>
-      </w:r>
-      <w:r>
-        <w:rPr>
-          <w:rFonts w:ascii="Consolas" w:hAnsi="Consolas" w:cs="Consolas"/>
-          <w:color w:val="FF0000"/>
-          <w:sz w:val="19"/>
-          <w:szCs w:val="19"/>
-          <w:highlight w:val="white"/>
-        </w:rPr>
-        <w:t>'Calcutta'</w:t>
-      </w:r>
-      <w:proofErr w:type="gramStart"/>
-      <w:r>
-        <w:rPr>
-          <w:rFonts w:ascii="Consolas" w:hAnsi="Consolas" w:cs="Consolas"/>
-          <w:color w:val="808080"/>
-          <w:sz w:val="19"/>
-          <w:szCs w:val="19"/>
-          <w:highlight w:val="white"/>
-        </w:rPr>
-        <w:t>,</w:t>
-      </w:r>
-      <w:r>
-        <w:rPr>
-          <w:rFonts w:ascii="Consolas" w:hAnsi="Consolas" w:cs="Consolas"/>
-          <w:color w:val="000000"/>
-          <w:sz w:val="19"/>
-          <w:szCs w:val="19"/>
-          <w:highlight w:val="white"/>
-        </w:rPr>
-        <w:t>98000</w:t>
-      </w:r>
-      <w:proofErr w:type="gramEnd"/>
-      <w:r>
-        <w:rPr>
-          <w:rFonts w:ascii="Consolas" w:hAnsi="Consolas" w:cs="Consolas"/>
-          <w:color w:val="808080"/>
-          <w:sz w:val="19"/>
-          <w:szCs w:val="19"/>
-          <w:highlight w:val="white"/>
-        </w:rPr>
-        <w:t>),</w:t>
-      </w:r>
-    </w:p>
-    <w:p>
-      <w:pPr>
-        <w:pBdr>
-          <w:top w:val="single" w:sz="4" w:space="1" w:color="auto"/>
-          <w:left w:val="single" w:sz="4" w:space="4" w:color="auto"/>
-          <w:bottom w:val="single" w:sz="4" w:space="1" w:color="auto"/>
-          <w:right w:val="single" w:sz="4" w:space="4" w:color="auto"/>
-        </w:pBdr>
-        <w:shd w:val="clear" w:color="auto" w:fill="DBE5F1" w:themeFill="accent1" w:themeFillTint="33"/>
-        <w:autoSpaceDE w:val="0"/>
-        <w:autoSpaceDN w:val="0"/>
-        <w:adjustRightInd w:val="0"/>
-        <w:spacing w:after="0" w:line="240" w:lineRule="auto"/>
-        <w:ind w:left="720"/>
-        <w:rPr>
-          <w:rFonts w:ascii="Consolas" w:hAnsi="Consolas" w:cs="Consolas"/>
-          <w:color w:val="000000"/>
-          <w:sz w:val="19"/>
-          <w:szCs w:val="19"/>
-          <w:highlight w:val="white"/>
-        </w:rPr>
-      </w:pPr>
-      <w:r>
-        <w:rPr>
-          <w:rFonts w:ascii="Consolas" w:hAnsi="Consolas" w:cs="Consolas"/>
-          <w:color w:val="808080"/>
-          <w:sz w:val="19"/>
-          <w:szCs w:val="19"/>
-          <w:highlight w:val="white"/>
-        </w:rPr>
-        <w:t>(</w:t>
-      </w:r>
-      <w:r>
-        <w:rPr>
-          <w:rFonts w:ascii="Consolas" w:hAnsi="Consolas" w:cs="Consolas"/>
-          <w:color w:val="000000"/>
-          <w:sz w:val="19"/>
-          <w:szCs w:val="19"/>
-          <w:highlight w:val="white"/>
-        </w:rPr>
-        <w:t>5</w:t>
-      </w:r>
-      <w:r>
-        <w:rPr>
-          <w:rFonts w:ascii="Consolas" w:hAnsi="Consolas" w:cs="Consolas"/>
-          <w:color w:val="808080"/>
-          <w:sz w:val="19"/>
-          <w:szCs w:val="19"/>
-          <w:highlight w:val="white"/>
-        </w:rPr>
-        <w:t>,</w:t>
-      </w:r>
-      <w:r>
-        <w:rPr>
-          <w:rFonts w:ascii="Consolas" w:hAnsi="Consolas" w:cs="Consolas"/>
-          <w:color w:val="FF0000"/>
-          <w:sz w:val="19"/>
-          <w:szCs w:val="19"/>
-          <w:highlight w:val="white"/>
-        </w:rPr>
-        <w:t>'Pritpal'</w:t>
-      </w:r>
-      <w:r>
-        <w:rPr>
-          <w:rFonts w:ascii="Consolas" w:hAnsi="Consolas" w:cs="Consolas"/>
-          <w:color w:val="808080"/>
-          <w:sz w:val="19"/>
-          <w:szCs w:val="19"/>
-          <w:highlight w:val="white"/>
-        </w:rPr>
-        <w:t>,</w:t>
-      </w:r>
-      <w:r>
-        <w:rPr>
-          <w:rFonts w:ascii="Consolas" w:hAnsi="Consolas" w:cs="Consolas"/>
-          <w:color w:val="FF0000"/>
-          <w:sz w:val="19"/>
-          <w:szCs w:val="19"/>
-          <w:highlight w:val="white"/>
-        </w:rPr>
-        <w:t>'Delhi'</w:t>
-      </w:r>
-      <w:proofErr w:type="gramStart"/>
-      <w:r>
-        <w:rPr>
-          <w:rFonts w:ascii="Consolas" w:hAnsi="Consolas" w:cs="Consolas"/>
-          <w:color w:val="808080"/>
-          <w:sz w:val="19"/>
-          <w:szCs w:val="19"/>
-          <w:highlight w:val="white"/>
-        </w:rPr>
-        <w:t>,</w:t>
-      </w:r>
-      <w:r>
-        <w:rPr>
-          <w:rFonts w:ascii="Consolas" w:hAnsi="Consolas" w:cs="Consolas"/>
-          <w:color w:val="000000"/>
-          <w:sz w:val="19"/>
-          <w:szCs w:val="19"/>
-          <w:highlight w:val="white"/>
-        </w:rPr>
-        <w:t>56000</w:t>
-      </w:r>
-      <w:proofErr w:type="gramEnd"/>
-      <w:r>
-        <w:rPr>
-          <w:rFonts w:ascii="Consolas" w:hAnsi="Consolas" w:cs="Consolas"/>
-          <w:color w:val="808080"/>
-          <w:sz w:val="19"/>
-          <w:szCs w:val="19"/>
-          <w:highlight w:val="white"/>
-        </w:rPr>
-        <w:t>),</w:t>
-      </w:r>
-    </w:p>
-    <w:p>
-      <w:pPr>
-        <w:pBdr>
-          <w:top w:val="single" w:sz="4" w:space="1" w:color="auto"/>
-          <w:left w:val="single" w:sz="4" w:space="4" w:color="auto"/>
-          <w:bottom w:val="single" w:sz="4" w:space="1" w:color="auto"/>
-          <w:right w:val="single" w:sz="4" w:space="4" w:color="auto"/>
-        </w:pBdr>
-        <w:shd w:val="clear" w:color="auto" w:fill="DBE5F1" w:themeFill="accent1" w:themeFillTint="33"/>
-        <w:autoSpaceDE w:val="0"/>
-        <w:autoSpaceDN w:val="0"/>
-        <w:adjustRightInd w:val="0"/>
-        <w:spacing w:after="0" w:line="240" w:lineRule="auto"/>
-        <w:ind w:left="720"/>
-        <w:rPr>
-          <w:rFonts w:ascii="Consolas" w:hAnsi="Consolas" w:cs="Consolas"/>
-          <w:color w:val="000000"/>
-          <w:sz w:val="19"/>
-          <w:szCs w:val="19"/>
-          <w:highlight w:val="white"/>
-        </w:rPr>
-      </w:pPr>
-      <w:r>
-        <w:rPr>
-          <w:rFonts w:ascii="Consolas" w:hAnsi="Consolas" w:cs="Consolas"/>
-          <w:color w:val="808080"/>
-          <w:sz w:val="19"/>
-          <w:szCs w:val="19"/>
-          <w:highlight w:val="white"/>
-        </w:rPr>
-        <w:t>(</w:t>
-      </w:r>
-      <w:r>
-        <w:rPr>
-          <w:rFonts w:ascii="Consolas" w:hAnsi="Consolas" w:cs="Consolas"/>
-          <w:color w:val="000000"/>
-          <w:sz w:val="19"/>
-          <w:szCs w:val="19"/>
-          <w:highlight w:val="white"/>
-        </w:rPr>
-        <w:t>6</w:t>
-      </w:r>
-      <w:r>
-        <w:rPr>
-          <w:rFonts w:ascii="Consolas" w:hAnsi="Consolas" w:cs="Consolas"/>
-          <w:color w:val="808080"/>
-          <w:sz w:val="19"/>
-          <w:szCs w:val="19"/>
-          <w:highlight w:val="white"/>
-        </w:rPr>
-        <w:t>,</w:t>
-      </w:r>
-      <w:r>
-        <w:rPr>
-          <w:rFonts w:ascii="Consolas" w:hAnsi="Consolas" w:cs="Consolas"/>
-          <w:color w:val="FF0000"/>
-          <w:sz w:val="19"/>
-          <w:szCs w:val="19"/>
-          <w:highlight w:val="white"/>
-        </w:rPr>
-        <w:t>'Mandeep'</w:t>
-      </w:r>
-      <w:r>
-        <w:rPr>
-          <w:rFonts w:ascii="Consolas" w:hAnsi="Consolas" w:cs="Consolas"/>
-          <w:color w:val="808080"/>
-          <w:sz w:val="19"/>
-          <w:szCs w:val="19"/>
-          <w:highlight w:val="white"/>
-        </w:rPr>
-        <w:t>,</w:t>
-      </w:r>
-      <w:r>
-        <w:rPr>
-          <w:rFonts w:ascii="Consolas" w:hAnsi="Consolas" w:cs="Consolas"/>
-          <w:color w:val="FF0000"/>
-          <w:sz w:val="19"/>
-          <w:szCs w:val="19"/>
-          <w:highlight w:val="white"/>
-        </w:rPr>
-        <w:t>'N Delhi'</w:t>
-      </w:r>
-      <w:proofErr w:type="gramStart"/>
-      <w:r>
-        <w:rPr>
-          <w:rFonts w:ascii="Consolas" w:hAnsi="Consolas" w:cs="Consolas"/>
-          <w:color w:val="808080"/>
-          <w:sz w:val="19"/>
-          <w:szCs w:val="19"/>
-          <w:highlight w:val="white"/>
-        </w:rPr>
-        <w:t>,</w:t>
-      </w:r>
-      <w:r>
-        <w:rPr>
-          <w:rFonts w:ascii="Consolas" w:hAnsi="Consolas" w:cs="Consolas"/>
-          <w:color w:val="000000"/>
-          <w:sz w:val="19"/>
-          <w:szCs w:val="19"/>
-          <w:highlight w:val="white"/>
-        </w:rPr>
-        <w:t>89000</w:t>
-      </w:r>
-      <w:proofErr w:type="gramEnd"/>
-      <w:r>
-        <w:rPr>
-          <w:rFonts w:ascii="Consolas" w:hAnsi="Consolas" w:cs="Consolas"/>
-          <w:color w:val="808080"/>
-          <w:sz w:val="19"/>
-          <w:szCs w:val="19"/>
-          <w:highlight w:val="white"/>
-        </w:rPr>
-        <w:t>)</w:t>
-      </w:r>
-    </w:p>
-    <w:p>
-      <w:pPr>
-        <w:pBdr>
-          <w:top w:val="single" w:sz="4" w:space="1" w:color="auto"/>
-          <w:left w:val="single" w:sz="4" w:space="4" w:color="auto"/>
-          <w:bottom w:val="single" w:sz="4" w:space="1" w:color="auto"/>
-          <w:right w:val="single" w:sz="4" w:space="4" w:color="auto"/>
-        </w:pBdr>
-        <w:shd w:val="clear" w:color="auto" w:fill="DBE5F1" w:themeFill="accent1" w:themeFillTint="33"/>
-        <w:autoSpaceDE w:val="0"/>
-        <w:autoSpaceDN w:val="0"/>
-        <w:adjustRightInd w:val="0"/>
-        <w:spacing w:after="0" w:line="240" w:lineRule="auto"/>
-        <w:ind w:left="720"/>
-        <w:rPr>
-          <w:rFonts w:ascii="Consolas" w:hAnsi="Consolas" w:cs="Consolas"/>
-          <w:color w:val="000000"/>
-          <w:sz w:val="19"/>
-          <w:szCs w:val="19"/>
-          <w:highlight w:val="white"/>
-        </w:rPr>
-      </w:pPr>
-    </w:p>
-    <w:p>
-      <w:pPr>
-        <w:pBdr>
-          <w:top w:val="single" w:sz="4" w:space="1" w:color="auto"/>
-          <w:left w:val="single" w:sz="4" w:space="4" w:color="auto"/>
-          <w:bottom w:val="single" w:sz="4" w:space="1" w:color="auto"/>
-          <w:right w:val="single" w:sz="4" w:space="4" w:color="auto"/>
-        </w:pBdr>
-        <w:shd w:val="clear" w:color="auto" w:fill="DBE5F1" w:themeFill="accent1" w:themeFillTint="33"/>
-        <w:ind w:left="720"/>
-        <w:rPr>
-          <w:rFonts w:ascii="Consolas" w:hAnsi="Consolas" w:cs="Consolas"/>
-          <w:color w:val="000000"/>
-          <w:sz w:val="19"/>
-          <w:szCs w:val="19"/>
-        </w:rPr>
-      </w:pPr>
-      <w:r>
-        <w:rPr>
-          <w:rFonts w:ascii="Consolas" w:hAnsi="Consolas" w:cs="Consolas"/>
-          <w:color w:val="0000FF"/>
-          <w:sz w:val="19"/>
-          <w:szCs w:val="19"/>
-          <w:highlight w:val="white"/>
-        </w:rPr>
-        <w:t>Select</w:t>
-      </w:r>
-      <w:r>
-        <w:rPr>
-          <w:rFonts w:ascii="Consolas" w:hAnsi="Consolas" w:cs="Consolas"/>
-          <w:color w:val="000000"/>
-          <w:sz w:val="19"/>
-          <w:szCs w:val="19"/>
-          <w:highlight w:val="white"/>
-        </w:rPr>
-        <w:t xml:space="preserve"> </w:t>
-      </w:r>
-      <w:r>
-        <w:rPr>
-          <w:rFonts w:ascii="Consolas" w:hAnsi="Consolas" w:cs="Consolas"/>
-          <w:color w:val="808080"/>
-          <w:sz w:val="19"/>
-          <w:szCs w:val="19"/>
-          <w:highlight w:val="white"/>
-        </w:rPr>
-        <w:t>*</w:t>
-      </w:r>
-      <w:r>
-        <w:rPr>
-          <w:rFonts w:ascii="Consolas" w:hAnsi="Consolas" w:cs="Consolas"/>
-          <w:color w:val="000000"/>
-          <w:sz w:val="19"/>
-          <w:szCs w:val="19"/>
-          <w:highlight w:val="white"/>
-        </w:rPr>
-        <w:t xml:space="preserve"> </w:t>
-      </w:r>
-      <w:r>
-        <w:rPr>
-          <w:rFonts w:ascii="Consolas" w:hAnsi="Consolas" w:cs="Consolas"/>
-          <w:color w:val="0000FF"/>
-          <w:sz w:val="19"/>
-          <w:szCs w:val="19"/>
-          <w:highlight w:val="white"/>
-        </w:rPr>
-        <w:t>from</w:t>
-      </w:r>
-      <w:r>
-        <w:rPr>
-          <w:rFonts w:ascii="Consolas" w:hAnsi="Consolas" w:cs="Consolas"/>
-          <w:color w:val="000000"/>
-          <w:sz w:val="19"/>
-          <w:szCs w:val="19"/>
-          <w:highlight w:val="white"/>
-        </w:rPr>
-        <w:t xml:space="preserve"> Employee</w:t>
-      </w:r>
-      <w:bookmarkEnd w:id="0"/>
-    </w:p>
+    </w:p>
+    <w:bookmarkEnd w:id="0"/>
     <w:p>
       <w:pPr>
         <w:rPr>
@@ -4388,25 +4384,7 @@
           <w:sz w:val="19"/>
           <w:szCs w:val="19"/>
         </w:rPr>
-        <w:t xml:space="preserve"> exe</w:t>
-      </w:r>
-      <w:r>
-        <w:rPr>
-          <w:rFonts w:ascii="Consolas" w:hAnsi="Consolas" w:cs="Consolas"/>
-          <w:color w:val="008000"/>
-          <w:sz w:val="19"/>
-          <w:szCs w:val="19"/>
-        </w:rPr>
-        <w:t>c</w:t>
-      </w:r>
-      <w:r>
-        <w:rPr>
-          <w:rFonts w:ascii="Consolas" w:hAnsi="Consolas" w:cs="Consolas"/>
-          <w:color w:val="008000"/>
-          <w:sz w:val="19"/>
-          <w:szCs w:val="19"/>
-        </w:rPr>
-        <w:t>utes Select Query at backend</w:t>
+        <w:t xml:space="preserve"> executes Select Query at backend</w:t>
       </w:r>
     </w:p>
     <w:p>

</xml_diff>